<commit_message>
Ejercicios terminados en el freecodecamp de arreglo y estructuras
</commit_message>
<xml_diff>
--- a/Estructuras/Estructuras.docx
+++ b/Estructuras/Estructuras.docx
@@ -183,9 +183,9 @@
         </w:rPr>
         <w:drawing>
           <wp:inline distT="0" distB="0" distL="0" distR="0">
-            <wp:extent cx="2670711" cy="3573359"/>
-            <wp:effectExtent l="19050" t="0" r="0" b="0"/>
-            <wp:docPr id="7" name="Imagen 7"/>
+            <wp:extent cx="2509419" cy="3491491"/>
+            <wp:effectExtent l="19050" t="0" r="5181" b="0"/>
+            <wp:docPr id="49" name="Imagen 49"/>
             <wp:cNvGraphicFramePr>
               <a:graphicFrameLocks xmlns:a="http://schemas.openxmlformats.org/drawingml/2006/main" noChangeAspect="1"/>
             </wp:cNvGraphicFramePr>
@@ -193,14 +193,14 @@
               <a:graphicData uri="http://schemas.openxmlformats.org/drawingml/2006/picture">
                 <pic:pic xmlns:pic="http://schemas.openxmlformats.org/drawingml/2006/picture">
                   <pic:nvPicPr>
-                    <pic:cNvPr id="0" name="Picture 7"/>
+                    <pic:cNvPr id="0" name="Picture 49"/>
                     <pic:cNvPicPr>
                       <a:picLocks noChangeAspect="1" noChangeArrowheads="1"/>
                     </pic:cNvPicPr>
                   </pic:nvPicPr>
                   <pic:blipFill>
                     <a:blip r:embed="rId6"/>
-                    <a:srcRect l="63330" t="7936"/>
+                    <a:srcRect l="63522" t="8447" r="1434"/>
                     <a:stretch>
                       <a:fillRect/>
                     </a:stretch>
@@ -208,7 +208,7 @@
                   <pic:spPr bwMode="auto">
                     <a:xfrm>
                       <a:off x="0" y="0"/>
-                      <a:ext cx="2670712" cy="3573360"/>
+                      <a:ext cx="2511515" cy="3494407"/>
                     </a:xfrm>
                     <a:prstGeom prst="rect">
                       <a:avLst/>
@@ -307,6 +307,2895 @@
         </w:drawing>
       </w:r>
     </w:p>
+    <w:p>
+      <w:pPr>
+        <w:shd w:val="clear" w:color="auto" w:fill="FFFFFF"/>
+        <w:spacing w:before="187" w:after="187" w:line="240" w:lineRule="auto"/>
+        <w:outlineLvl w:val="1"/>
+        <w:rPr>
+          <w:rFonts w:ascii="Helvetica" w:eastAsia="Times New Roman" w:hAnsi="Helvetica" w:cs="Helvetica"/>
+          <w:color w:val="F5A829"/>
+          <w:sz w:val="28"/>
+          <w:szCs w:val="28"/>
+        </w:rPr>
+      </w:pPr>
+      <w:r>
+        <w:rPr>
+          <w:rFonts w:ascii="Helvetica" w:eastAsia="Times New Roman" w:hAnsi="Helvetica" w:cs="Helvetica"/>
+          <w:color w:val="F5A829"/>
+          <w:sz w:val="28"/>
+          <w:szCs w:val="28"/>
+        </w:rPr>
+        <w:t>Ejercicio #2 Factorial de un numero</w:t>
+      </w:r>
+    </w:p>
+    <w:p>
+      <w:pPr>
+        <w:shd w:val="clear" w:color="auto" w:fill="FFFFFF"/>
+        <w:spacing w:after="0" w:line="240" w:lineRule="auto"/>
+        <w:rPr>
+          <w:rFonts w:ascii="Helvetica" w:eastAsia="Times New Roman" w:hAnsi="Helvetica" w:cs="Helvetica"/>
+          <w:color w:val="393D40"/>
+          <w:sz w:val="15"/>
+          <w:szCs w:val="15"/>
+        </w:rPr>
+      </w:pPr>
+      <w:r>
+        <w:rPr>
+          <w:rFonts w:ascii="Helvetica" w:eastAsia="Times New Roman" w:hAnsi="Helvetica" w:cs="Helvetica"/>
+          <w:color w:val="393D40"/>
+          <w:sz w:val="15"/>
+          <w:szCs w:val="15"/>
+        </w:rPr>
+        <w:t>El factorial de un número entero</w:t>
+      </w:r>
+      <w:r>
+        <w:rPr>
+          <w:rFonts w:ascii="Helvetica" w:eastAsia="Times New Roman" w:hAnsi="Helvetica" w:cs="Helvetica"/>
+          <w:color w:val="393D40"/>
+          <w:sz w:val="15"/>
+        </w:rPr>
+        <w:t> </w:t>
+      </w:r>
+      <w:r>
+        <w:rPr>
+          <w:rFonts w:ascii="Helvetica" w:eastAsia="Times New Roman" w:hAnsi="Helvetica" w:cs="Helvetica"/>
+          <w:b/>
+          <w:bCs/>
+          <w:i/>
+          <w:iCs/>
+          <w:color w:val="393D40"/>
+          <w:sz w:val="15"/>
+        </w:rPr>
+        <w:t>n</w:t>
+      </w:r>
+      <w:r>
+        <w:rPr>
+          <w:rFonts w:ascii="Helvetica" w:eastAsia="Times New Roman" w:hAnsi="Helvetica" w:cs="Helvetica"/>
+          <w:color w:val="393D40"/>
+          <w:sz w:val="15"/>
+        </w:rPr>
+        <w:t> </w:t>
+      </w:r>
+      <w:r>
+        <w:rPr>
+          <w:rFonts w:ascii="Helvetica" w:eastAsia="Times New Roman" w:hAnsi="Helvetica" w:cs="Helvetica"/>
+          <w:color w:val="393D40"/>
+          <w:sz w:val="15"/>
+          <w:szCs w:val="15"/>
+        </w:rPr>
+        <w:t>es una operación matemática que consiste en multiplicar todos los factores</w:t>
+      </w:r>
+      <w:r>
+        <w:rPr>
+          <w:rFonts w:ascii="Helvetica" w:eastAsia="Times New Roman" w:hAnsi="Helvetica" w:cs="Helvetica"/>
+          <w:color w:val="393D40"/>
+          <w:sz w:val="15"/>
+        </w:rPr>
+        <w:t> </w:t>
+      </w:r>
+      <w:r>
+        <w:rPr>
+          <w:rFonts w:ascii="Helvetica" w:eastAsia="Times New Roman" w:hAnsi="Helvetica" w:cs="Helvetica"/>
+          <w:b/>
+          <w:bCs/>
+          <w:i/>
+          <w:iCs/>
+          <w:color w:val="393D40"/>
+          <w:sz w:val="15"/>
+        </w:rPr>
+        <w:t xml:space="preserve">n x (n-1) x (n-2) </w:t>
+      </w:r>
+      <w:proofErr w:type="gramStart"/>
+      <w:r>
+        <w:rPr>
+          <w:rFonts w:ascii="Helvetica" w:eastAsia="Times New Roman" w:hAnsi="Helvetica" w:cs="Helvetica"/>
+          <w:b/>
+          <w:bCs/>
+          <w:i/>
+          <w:iCs/>
+          <w:color w:val="393D40"/>
+          <w:sz w:val="15"/>
+        </w:rPr>
+        <w:t>x ...</w:t>
+      </w:r>
+      <w:proofErr w:type="gramEnd"/>
+      <w:r>
+        <w:rPr>
+          <w:rFonts w:ascii="Helvetica" w:eastAsia="Times New Roman" w:hAnsi="Helvetica" w:cs="Helvetica"/>
+          <w:b/>
+          <w:bCs/>
+          <w:i/>
+          <w:iCs/>
+          <w:color w:val="393D40"/>
+          <w:sz w:val="15"/>
+        </w:rPr>
+        <w:t xml:space="preserve"> x 1.</w:t>
+      </w:r>
+      <w:r>
+        <w:rPr>
+          <w:rFonts w:ascii="Helvetica" w:eastAsia="Times New Roman" w:hAnsi="Helvetica" w:cs="Helvetica"/>
+          <w:color w:val="393D40"/>
+          <w:sz w:val="15"/>
+        </w:rPr>
+        <w:t> </w:t>
+      </w:r>
+      <w:r>
+        <w:rPr>
+          <w:rFonts w:ascii="Helvetica" w:eastAsia="Times New Roman" w:hAnsi="Helvetica" w:cs="Helvetica"/>
+          <w:color w:val="393D40"/>
+          <w:sz w:val="15"/>
+          <w:szCs w:val="15"/>
+        </w:rPr>
+        <w:t xml:space="preserve">Así, </w:t>
+      </w:r>
+      <w:proofErr w:type="gramStart"/>
+      <w:r>
+        <w:rPr>
+          <w:rFonts w:ascii="Helvetica" w:eastAsia="Times New Roman" w:hAnsi="Helvetica" w:cs="Helvetica"/>
+          <w:color w:val="393D40"/>
+          <w:sz w:val="15"/>
+          <w:szCs w:val="15"/>
+        </w:rPr>
+        <w:t>el factorial de 5 (escrito como 5!)</w:t>
+      </w:r>
+      <w:proofErr w:type="gramEnd"/>
+      <w:r>
+        <w:rPr>
+          <w:rFonts w:ascii="Helvetica" w:eastAsia="Times New Roman" w:hAnsi="Helvetica" w:cs="Helvetica"/>
+          <w:color w:val="393D40"/>
+          <w:sz w:val="15"/>
+          <w:szCs w:val="15"/>
+        </w:rPr>
+        <w:t xml:space="preserve"> es igual a:</w:t>
+      </w:r>
+      <w:r>
+        <w:rPr>
+          <w:rFonts w:ascii="Helvetica" w:eastAsia="Times New Roman" w:hAnsi="Helvetica" w:cs="Helvetica"/>
+          <w:color w:val="393D40"/>
+          <w:sz w:val="15"/>
+        </w:rPr>
+        <w:t> </w:t>
+      </w:r>
+      <w:r>
+        <w:rPr>
+          <w:rFonts w:ascii="Helvetica" w:eastAsia="Times New Roman" w:hAnsi="Helvetica" w:cs="Helvetica"/>
+          <w:b/>
+          <w:bCs/>
+          <w:i/>
+          <w:iCs/>
+          <w:color w:val="393D40"/>
+          <w:sz w:val="15"/>
+        </w:rPr>
+        <w:t>5! = 5 x 4 x 3 x 2 x 1 = 120</w:t>
+      </w:r>
+    </w:p>
+    <w:p>
+      <w:pPr>
+        <w:shd w:val="clear" w:color="auto" w:fill="FFFFFF"/>
+        <w:spacing w:after="0" w:line="240" w:lineRule="auto"/>
+        <w:rPr>
+          <w:rFonts w:ascii="Helvetica" w:eastAsia="Times New Roman" w:hAnsi="Helvetica" w:cs="Helvetica"/>
+          <w:color w:val="393D40"/>
+          <w:sz w:val="15"/>
+          <w:szCs w:val="15"/>
+        </w:rPr>
+      </w:pPr>
+      <w:r>
+        <w:rPr>
+          <w:rFonts w:ascii="Helvetica" w:eastAsia="Times New Roman" w:hAnsi="Helvetica" w:cs="Helvetica"/>
+          <w:color w:val="393D40"/>
+          <w:sz w:val="15"/>
+          <w:szCs w:val="15"/>
+        </w:rPr>
+        <w:t>Utilizando la estructura</w:t>
+      </w:r>
+      <w:r>
+        <w:rPr>
+          <w:rFonts w:ascii="Helvetica" w:eastAsia="Times New Roman" w:hAnsi="Helvetica" w:cs="Helvetica"/>
+          <w:color w:val="393D40"/>
+          <w:sz w:val="15"/>
+        </w:rPr>
+        <w:t> </w:t>
+      </w:r>
+      <w:proofErr w:type="spellStart"/>
+      <w:r>
+        <w:rPr>
+          <w:rFonts w:ascii="Helvetica" w:eastAsia="Times New Roman" w:hAnsi="Helvetica" w:cs="Helvetica"/>
+          <w:b/>
+          <w:bCs/>
+          <w:color w:val="393D40"/>
+          <w:sz w:val="15"/>
+        </w:rPr>
+        <w:t>for</w:t>
+      </w:r>
+      <w:proofErr w:type="spellEnd"/>
+      <w:r>
+        <w:rPr>
+          <w:rFonts w:ascii="Helvetica" w:eastAsia="Times New Roman" w:hAnsi="Helvetica" w:cs="Helvetica"/>
+          <w:color w:val="393D40"/>
+          <w:sz w:val="15"/>
+          <w:szCs w:val="15"/>
+        </w:rPr>
+        <w:t>, crear un script que calcule el factorial de un número entero.</w:t>
+      </w:r>
+    </w:p>
+    <w:p>
+      <w:r>
+        <w:rPr>
+          <w:noProof/>
+        </w:rPr>
+        <w:drawing>
+          <wp:inline distT="0" distB="0" distL="0" distR="0">
+            <wp:extent cx="5557615" cy="1045029"/>
+            <wp:effectExtent l="19050" t="0" r="4985" b="0"/>
+            <wp:docPr id="2" name="Imagen 1"/>
+            <wp:cNvGraphicFramePr>
+              <a:graphicFrameLocks xmlns:a="http://schemas.openxmlformats.org/drawingml/2006/main" noChangeAspect="1"/>
+            </wp:cNvGraphicFramePr>
+            <a:graphic xmlns:a="http://schemas.openxmlformats.org/drawingml/2006/main">
+              <a:graphicData uri="http://schemas.openxmlformats.org/drawingml/2006/picture">
+                <pic:pic xmlns:pic="http://schemas.openxmlformats.org/drawingml/2006/picture">
+                  <pic:nvPicPr>
+                    <pic:cNvPr id="0" name="Picture 1"/>
+                    <pic:cNvPicPr>
+                      <a:picLocks noChangeAspect="1" noChangeArrowheads="1"/>
+                    </pic:cNvPicPr>
+                  </pic:nvPicPr>
+                  <pic:blipFill>
+                    <a:blip r:embed="rId8"/>
+                    <a:srcRect t="17262" r="35596" b="60008"/>
+                    <a:stretch>
+                      <a:fillRect/>
+                    </a:stretch>
+                  </pic:blipFill>
+                  <pic:spPr bwMode="auto">
+                    <a:xfrm>
+                      <a:off x="0" y="0"/>
+                      <a:ext cx="5557615" cy="1045029"/>
+                    </a:xfrm>
+                    <a:prstGeom prst="rect">
+                      <a:avLst/>
+                    </a:prstGeom>
+                    <a:noFill/>
+                    <a:ln w="9525">
+                      <a:noFill/>
+                      <a:miter lim="800000"/>
+                      <a:headEnd/>
+                      <a:tailEnd/>
+                    </a:ln>
+                  </pic:spPr>
+                </pic:pic>
+              </a:graphicData>
+            </a:graphic>
+          </wp:inline>
+        </w:drawing>
+      </w:r>
+    </w:p>
+    <w:p>
+      <w:pPr>
+        <w:shd w:val="clear" w:color="auto" w:fill="FFFFFF"/>
+        <w:spacing w:before="215" w:after="215" w:line="240" w:lineRule="auto"/>
+        <w:outlineLvl w:val="1"/>
+        <w:rPr>
+          <w:rFonts w:ascii="Helvetica" w:eastAsia="Times New Roman" w:hAnsi="Helvetica" w:cs="Helvetica"/>
+          <w:color w:val="F5A829"/>
+          <w:sz w:val="32"/>
+          <w:szCs w:val="32"/>
+        </w:rPr>
+      </w:pPr>
+      <w:r>
+        <w:rPr>
+          <w:rFonts w:ascii="Helvetica" w:eastAsia="Times New Roman" w:hAnsi="Helvetica" w:cs="Helvetica"/>
+          <w:color w:val="F5A829"/>
+          <w:sz w:val="32"/>
+          <w:szCs w:val="32"/>
+        </w:rPr>
+        <w:t xml:space="preserve">Ejercicio #3: Operaciones </w:t>
+      </w:r>
+      <w:proofErr w:type="spellStart"/>
+      <w:r>
+        <w:rPr>
+          <w:rFonts w:ascii="Helvetica" w:eastAsia="Times New Roman" w:hAnsi="Helvetica" w:cs="Helvetica"/>
+          <w:color w:val="F5A829"/>
+          <w:sz w:val="32"/>
+          <w:szCs w:val="32"/>
+        </w:rPr>
+        <w:t>matematicas</w:t>
+      </w:r>
+      <w:proofErr w:type="spellEnd"/>
+    </w:p>
+    <w:p>
+      <w:pPr>
+        <w:shd w:val="clear" w:color="auto" w:fill="FFFFFF"/>
+        <w:spacing w:after="107" w:line="240" w:lineRule="auto"/>
+        <w:rPr>
+          <w:rFonts w:ascii="Helvetica" w:eastAsia="Times New Roman" w:hAnsi="Helvetica" w:cs="Helvetica"/>
+          <w:color w:val="393D40"/>
+          <w:sz w:val="17"/>
+          <w:szCs w:val="17"/>
+        </w:rPr>
+      </w:pPr>
+      <w:r>
+        <w:rPr>
+          <w:rFonts w:ascii="Helvetica" w:eastAsia="Times New Roman" w:hAnsi="Helvetica" w:cs="Helvetica"/>
+          <w:color w:val="393D40"/>
+          <w:sz w:val="17"/>
+          <w:szCs w:val="17"/>
+        </w:rPr>
+        <w:t xml:space="preserve">Pedir dos </w:t>
+      </w:r>
+      <w:proofErr w:type="spellStart"/>
+      <w:r>
+        <w:rPr>
+          <w:rFonts w:ascii="Helvetica" w:eastAsia="Times New Roman" w:hAnsi="Helvetica" w:cs="Helvetica"/>
+          <w:color w:val="393D40"/>
+          <w:sz w:val="17"/>
+          <w:szCs w:val="17"/>
+        </w:rPr>
+        <w:t>numeros</w:t>
+      </w:r>
+      <w:proofErr w:type="spellEnd"/>
+      <w:r>
+        <w:rPr>
+          <w:rFonts w:ascii="Helvetica" w:eastAsia="Times New Roman" w:hAnsi="Helvetica" w:cs="Helvetica"/>
+          <w:color w:val="393D40"/>
+          <w:sz w:val="17"/>
+          <w:szCs w:val="17"/>
+        </w:rPr>
+        <w:t xml:space="preserve"> y </w:t>
+      </w:r>
+      <w:proofErr w:type="spellStart"/>
+      <w:r>
+        <w:rPr>
+          <w:rFonts w:ascii="Helvetica" w:eastAsia="Times New Roman" w:hAnsi="Helvetica" w:cs="Helvetica"/>
+          <w:color w:val="393D40"/>
+          <w:sz w:val="17"/>
+          <w:szCs w:val="17"/>
+        </w:rPr>
+        <w:t>despues</w:t>
+      </w:r>
+      <w:proofErr w:type="spellEnd"/>
+      <w:r>
+        <w:rPr>
+          <w:rFonts w:ascii="Helvetica" w:eastAsia="Times New Roman" w:hAnsi="Helvetica" w:cs="Helvetica"/>
+          <w:color w:val="393D40"/>
+          <w:sz w:val="17"/>
+          <w:szCs w:val="17"/>
+        </w:rPr>
+        <w:t xml:space="preserve"> realizar las siguientes operaciones:</w:t>
+      </w:r>
+    </w:p>
+    <w:p>
+      <w:pPr>
+        <w:shd w:val="clear" w:color="auto" w:fill="FFFFFF"/>
+        <w:spacing w:after="107" w:line="240" w:lineRule="auto"/>
+        <w:rPr>
+          <w:rFonts w:ascii="Helvetica" w:eastAsia="Times New Roman" w:hAnsi="Helvetica" w:cs="Helvetica"/>
+          <w:color w:val="393D40"/>
+          <w:sz w:val="17"/>
+          <w:szCs w:val="17"/>
+        </w:rPr>
+      </w:pPr>
+      <w:r>
+        <w:rPr>
+          <w:rFonts w:ascii="Helvetica" w:eastAsia="Times New Roman" w:hAnsi="Helvetica" w:cs="Helvetica"/>
+          <w:color w:val="393D40"/>
+          <w:sz w:val="17"/>
+          <w:szCs w:val="17"/>
+        </w:rPr>
+        <w:t xml:space="preserve">-Si el primer </w:t>
+      </w:r>
+      <w:proofErr w:type="spellStart"/>
+      <w:r>
+        <w:rPr>
+          <w:rFonts w:ascii="Helvetica" w:eastAsia="Times New Roman" w:hAnsi="Helvetica" w:cs="Helvetica"/>
+          <w:color w:val="393D40"/>
+          <w:sz w:val="17"/>
+          <w:szCs w:val="17"/>
+        </w:rPr>
+        <w:t>numero</w:t>
+      </w:r>
+      <w:proofErr w:type="spellEnd"/>
+      <w:r>
+        <w:rPr>
+          <w:rFonts w:ascii="Helvetica" w:eastAsia="Times New Roman" w:hAnsi="Helvetica" w:cs="Helvetica"/>
+          <w:color w:val="393D40"/>
+          <w:sz w:val="17"/>
+          <w:szCs w:val="17"/>
+        </w:rPr>
+        <w:t xml:space="preserve"> es mayor que el segundo, sumarlos y restarlos -Sino, si los dos </w:t>
+      </w:r>
+      <w:proofErr w:type="spellStart"/>
+      <w:r>
+        <w:rPr>
+          <w:rFonts w:ascii="Helvetica" w:eastAsia="Times New Roman" w:hAnsi="Helvetica" w:cs="Helvetica"/>
+          <w:color w:val="393D40"/>
+          <w:sz w:val="17"/>
+          <w:szCs w:val="17"/>
+        </w:rPr>
+        <w:t>numeros</w:t>
+      </w:r>
+      <w:proofErr w:type="spellEnd"/>
+      <w:r>
+        <w:rPr>
+          <w:rFonts w:ascii="Helvetica" w:eastAsia="Times New Roman" w:hAnsi="Helvetica" w:cs="Helvetica"/>
+          <w:color w:val="393D40"/>
+          <w:sz w:val="17"/>
+          <w:szCs w:val="17"/>
+        </w:rPr>
+        <w:t xml:space="preserve"> son </w:t>
+      </w:r>
+      <w:proofErr w:type="spellStart"/>
+      <w:r>
+        <w:rPr>
+          <w:rFonts w:ascii="Helvetica" w:eastAsia="Times New Roman" w:hAnsi="Helvetica" w:cs="Helvetica"/>
+          <w:color w:val="393D40"/>
+          <w:sz w:val="17"/>
+          <w:szCs w:val="17"/>
+        </w:rPr>
+        <w:t>iguales</w:t>
+      </w:r>
+      <w:proofErr w:type="gramStart"/>
+      <w:r>
+        <w:rPr>
+          <w:rFonts w:ascii="Helvetica" w:eastAsia="Times New Roman" w:hAnsi="Helvetica" w:cs="Helvetica"/>
+          <w:color w:val="393D40"/>
+          <w:sz w:val="17"/>
+          <w:szCs w:val="17"/>
+        </w:rPr>
+        <w:t>,mandar</w:t>
+      </w:r>
+      <w:proofErr w:type="spellEnd"/>
+      <w:proofErr w:type="gramEnd"/>
+      <w:r>
+        <w:rPr>
+          <w:rFonts w:ascii="Helvetica" w:eastAsia="Times New Roman" w:hAnsi="Helvetica" w:cs="Helvetica"/>
+          <w:color w:val="393D40"/>
+          <w:sz w:val="17"/>
+          <w:szCs w:val="17"/>
+        </w:rPr>
+        <w:t xml:space="preserve"> una alerta indicando eso, sino multiplicarlos y dividirlos</w:t>
+      </w:r>
+    </w:p>
+    <w:p>
+      <w:r>
+        <w:rPr>
+          <w:noProof/>
+        </w:rPr>
+        <w:drawing>
+          <wp:inline distT="0" distB="0" distL="0" distR="0">
+            <wp:extent cx="3931977" cy="1357952"/>
+            <wp:effectExtent l="19050" t="0" r="0" b="0"/>
+            <wp:docPr id="3" name="Imagen 4"/>
+            <wp:cNvGraphicFramePr>
+              <a:graphicFrameLocks xmlns:a="http://schemas.openxmlformats.org/drawingml/2006/main" noChangeAspect="1"/>
+            </wp:cNvGraphicFramePr>
+            <a:graphic xmlns:a="http://schemas.openxmlformats.org/drawingml/2006/main">
+              <a:graphicData uri="http://schemas.openxmlformats.org/drawingml/2006/picture">
+                <pic:pic xmlns:pic="http://schemas.openxmlformats.org/drawingml/2006/picture">
+                  <pic:nvPicPr>
+                    <pic:cNvPr id="0" name="Picture 4"/>
+                    <pic:cNvPicPr>
+                      <a:picLocks noChangeAspect="1" noChangeArrowheads="1"/>
+                    </pic:cNvPicPr>
+                  </pic:nvPicPr>
+                  <pic:blipFill>
+                    <a:blip r:embed="rId9"/>
+                    <a:srcRect t="17123" r="29894" b="37443"/>
+                    <a:stretch>
+                      <a:fillRect/>
+                    </a:stretch>
+                  </pic:blipFill>
+                  <pic:spPr bwMode="auto">
+                    <a:xfrm>
+                      <a:off x="0" y="0"/>
+                      <a:ext cx="3931977" cy="1357952"/>
+                    </a:xfrm>
+                    <a:prstGeom prst="rect">
+                      <a:avLst/>
+                    </a:prstGeom>
+                    <a:noFill/>
+                    <a:ln w="9525">
+                      <a:noFill/>
+                      <a:miter lim="800000"/>
+                      <a:headEnd/>
+                      <a:tailEnd/>
+                    </a:ln>
+                  </pic:spPr>
+                </pic:pic>
+              </a:graphicData>
+            </a:graphic>
+          </wp:inline>
+        </w:drawing>
+      </w:r>
+      <w:r>
+        <w:rPr>
+          <w:noProof/>
+        </w:rPr>
+        <w:drawing>
+          <wp:inline distT="0" distB="0" distL="0" distR="0">
+            <wp:extent cx="1678431" cy="1050517"/>
+            <wp:effectExtent l="19050" t="0" r="0" b="0"/>
+            <wp:docPr id="8" name="Imagen 7"/>
+            <wp:cNvGraphicFramePr>
+              <a:graphicFrameLocks xmlns:a="http://schemas.openxmlformats.org/drawingml/2006/main" noChangeAspect="1"/>
+            </wp:cNvGraphicFramePr>
+            <a:graphic xmlns:a="http://schemas.openxmlformats.org/drawingml/2006/main">
+              <a:graphicData uri="http://schemas.openxmlformats.org/drawingml/2006/picture">
+                <pic:pic xmlns:pic="http://schemas.openxmlformats.org/drawingml/2006/picture">
+                  <pic:nvPicPr>
+                    <pic:cNvPr id="0" name="Picture 7"/>
+                    <pic:cNvPicPr>
+                      <a:picLocks noChangeAspect="1" noChangeArrowheads="1"/>
+                    </pic:cNvPicPr>
+                  </pic:nvPicPr>
+                  <pic:blipFill>
+                    <a:blip r:embed="rId10"/>
+                    <a:srcRect l="53661" t="17352" r="30016" b="63470"/>
+                    <a:stretch>
+                      <a:fillRect/>
+                    </a:stretch>
+                  </pic:blipFill>
+                  <pic:spPr bwMode="auto">
+                    <a:xfrm>
+                      <a:off x="0" y="0"/>
+                      <a:ext cx="1690215" cy="1057893"/>
+                    </a:xfrm>
+                    <a:prstGeom prst="rect">
+                      <a:avLst/>
+                    </a:prstGeom>
+                    <a:noFill/>
+                    <a:ln w="9525">
+                      <a:noFill/>
+                      <a:miter lim="800000"/>
+                      <a:headEnd/>
+                      <a:tailEnd/>
+                    </a:ln>
+                  </pic:spPr>
+                </pic:pic>
+              </a:graphicData>
+            </a:graphic>
+          </wp:inline>
+        </w:drawing>
+      </w:r>
+      <w:r>
+        <w:rPr>
+          <w:noProof/>
+        </w:rPr>
+        <w:drawing>
+          <wp:inline distT="0" distB="0" distL="0" distR="0">
+            <wp:extent cx="2130473" cy="1039504"/>
+            <wp:effectExtent l="19050" t="0" r="3127" b="0"/>
+            <wp:docPr id="6" name="Imagen 10"/>
+            <wp:cNvGraphicFramePr>
+              <a:graphicFrameLocks xmlns:a="http://schemas.openxmlformats.org/drawingml/2006/main" noChangeAspect="1"/>
+            </wp:cNvGraphicFramePr>
+            <a:graphic xmlns:a="http://schemas.openxmlformats.org/drawingml/2006/main">
+              <a:graphicData uri="http://schemas.openxmlformats.org/drawingml/2006/picture">
+                <pic:pic xmlns:pic="http://schemas.openxmlformats.org/drawingml/2006/picture">
+                  <pic:nvPicPr>
+                    <pic:cNvPr id="0" name="Picture 10"/>
+                    <pic:cNvPicPr>
+                      <a:picLocks noChangeAspect="1" noChangeArrowheads="1"/>
+                    </pic:cNvPicPr>
+                  </pic:nvPicPr>
+                  <pic:blipFill>
+                    <a:blip r:embed="rId11"/>
+                    <a:srcRect l="53296" t="17352" r="25516" b="63242"/>
+                    <a:stretch>
+                      <a:fillRect/>
+                    </a:stretch>
+                  </pic:blipFill>
+                  <pic:spPr bwMode="auto">
+                    <a:xfrm>
+                      <a:off x="0" y="0"/>
+                      <a:ext cx="2130477" cy="1039506"/>
+                    </a:xfrm>
+                    <a:prstGeom prst="rect">
+                      <a:avLst/>
+                    </a:prstGeom>
+                    <a:noFill/>
+                    <a:ln w="9525">
+                      <a:noFill/>
+                      <a:miter lim="800000"/>
+                      <a:headEnd/>
+                      <a:tailEnd/>
+                    </a:ln>
+                  </pic:spPr>
+                </pic:pic>
+              </a:graphicData>
+            </a:graphic>
+          </wp:inline>
+        </w:drawing>
+      </w:r>
+    </w:p>
+    <w:p>
+      <w:pPr>
+        <w:shd w:val="clear" w:color="auto" w:fill="FFFFFF"/>
+        <w:spacing w:before="215" w:after="215" w:line="240" w:lineRule="auto"/>
+        <w:outlineLvl w:val="1"/>
+        <w:rPr>
+          <w:rFonts w:ascii="Helvetica" w:eastAsia="Times New Roman" w:hAnsi="Helvetica" w:cs="Helvetica"/>
+          <w:color w:val="F5A829"/>
+          <w:sz w:val="32"/>
+          <w:szCs w:val="32"/>
+        </w:rPr>
+      </w:pPr>
+      <w:r>
+        <w:rPr>
+          <w:rFonts w:ascii="Helvetica" w:eastAsia="Times New Roman" w:hAnsi="Helvetica" w:cs="Helvetica"/>
+          <w:color w:val="F5A829"/>
+          <w:sz w:val="32"/>
+          <w:szCs w:val="32"/>
+        </w:rPr>
+        <w:lastRenderedPageBreak/>
+        <w:t>Ejercicio #4: Saldo bancario</w:t>
+      </w:r>
+    </w:p>
+    <w:p>
+      <w:pPr>
+        <w:shd w:val="clear" w:color="auto" w:fill="FFFFFF"/>
+        <w:spacing w:after="107" w:line="240" w:lineRule="auto"/>
+        <w:rPr>
+          <w:rFonts w:ascii="Helvetica" w:eastAsia="Times New Roman" w:hAnsi="Helvetica" w:cs="Helvetica"/>
+          <w:color w:val="393D40"/>
+          <w:sz w:val="17"/>
+          <w:szCs w:val="17"/>
+        </w:rPr>
+      </w:pPr>
+      <w:r>
+        <w:rPr>
+          <w:rFonts w:ascii="Helvetica" w:eastAsia="Times New Roman" w:hAnsi="Helvetica" w:cs="Helvetica"/>
+          <w:color w:val="393D40"/>
+          <w:sz w:val="17"/>
+          <w:szCs w:val="17"/>
+        </w:rPr>
+        <w:t>En un banco se procesan datos de las cuentas corrientes de sus clientes. De cada cuenta corriente se conoce: número de cuenta, nombre del cliente y saldo actual. El ingreso de datos debe finalizar al ingresar un valor negativo en el número de cuenta.</w:t>
+      </w:r>
+    </w:p>
+    <w:p>
+      <w:pPr>
+        <w:shd w:val="clear" w:color="auto" w:fill="FFFFFF"/>
+        <w:spacing w:after="107" w:line="240" w:lineRule="auto"/>
+        <w:rPr>
+          <w:rFonts w:ascii="Helvetica" w:eastAsia="Times New Roman" w:hAnsi="Helvetica" w:cs="Helvetica"/>
+          <w:color w:val="393D40"/>
+          <w:sz w:val="17"/>
+          <w:szCs w:val="17"/>
+        </w:rPr>
+      </w:pPr>
+      <w:r>
+        <w:rPr>
+          <w:rFonts w:ascii="Helvetica" w:eastAsia="Times New Roman" w:hAnsi="Helvetica" w:cs="Helvetica"/>
+          <w:color w:val="393D40"/>
+          <w:sz w:val="17"/>
+          <w:szCs w:val="17"/>
+        </w:rPr>
+        <w:t>Se pide confeccionar un programa que lea los datos de las cuentas corrientes e informe:</w:t>
+      </w:r>
+    </w:p>
+    <w:p>
+      <w:pPr>
+        <w:shd w:val="clear" w:color="auto" w:fill="FFFFFF"/>
+        <w:spacing w:after="0" w:line="240" w:lineRule="auto"/>
+        <w:rPr>
+          <w:rFonts w:ascii="Helvetica" w:eastAsia="Times New Roman" w:hAnsi="Helvetica" w:cs="Helvetica"/>
+          <w:color w:val="393D40"/>
+          <w:sz w:val="17"/>
+          <w:szCs w:val="17"/>
+        </w:rPr>
+      </w:pPr>
+      <w:r>
+        <w:rPr>
+          <w:rFonts w:ascii="Helvetica" w:eastAsia="Times New Roman" w:hAnsi="Helvetica" w:cs="Helvetica"/>
+          <w:b/>
+          <w:bCs/>
+          <w:color w:val="393D40"/>
+          <w:sz w:val="17"/>
+        </w:rPr>
+        <w:t>a)</w:t>
+      </w:r>
+      <w:r>
+        <w:rPr>
+          <w:rFonts w:ascii="Helvetica" w:eastAsia="Times New Roman" w:hAnsi="Helvetica" w:cs="Helvetica"/>
+          <w:color w:val="393D40"/>
+          <w:sz w:val="17"/>
+        </w:rPr>
+        <w:t> </w:t>
+      </w:r>
+      <w:r>
+        <w:rPr>
+          <w:rFonts w:ascii="Helvetica" w:eastAsia="Times New Roman" w:hAnsi="Helvetica" w:cs="Helvetica"/>
+          <w:color w:val="393D40"/>
+          <w:sz w:val="17"/>
+          <w:szCs w:val="17"/>
+        </w:rPr>
+        <w:t>De cada cuenta: número de cuenta, nombre del cliente y estado de la cuenta según su saldo, sabiendo que:</w:t>
+      </w:r>
+    </w:p>
+    <w:p>
+      <w:pPr>
+        <w:shd w:val="clear" w:color="auto" w:fill="FFFFFF"/>
+        <w:spacing w:after="0" w:line="240" w:lineRule="auto"/>
+        <w:rPr>
+          <w:rFonts w:ascii="Helvetica" w:eastAsia="Times New Roman" w:hAnsi="Helvetica" w:cs="Helvetica"/>
+          <w:color w:val="393D40"/>
+          <w:sz w:val="17"/>
+          <w:szCs w:val="17"/>
+        </w:rPr>
+      </w:pPr>
+      <w:r>
+        <w:rPr>
+          <w:rFonts w:ascii="Helvetica" w:eastAsia="Times New Roman" w:hAnsi="Helvetica" w:cs="Helvetica"/>
+          <w:b/>
+          <w:bCs/>
+          <w:color w:val="393D40"/>
+          <w:sz w:val="17"/>
+        </w:rPr>
+        <w:t>Estado de la cuenta:</w:t>
+      </w:r>
+    </w:p>
+    <w:p>
+      <w:pPr>
+        <w:shd w:val="clear" w:color="auto" w:fill="FFFFFF"/>
+        <w:spacing w:after="107" w:line="240" w:lineRule="auto"/>
+        <w:rPr>
+          <w:rFonts w:ascii="Helvetica" w:eastAsia="Times New Roman" w:hAnsi="Helvetica" w:cs="Helvetica"/>
+          <w:color w:val="393D40"/>
+          <w:sz w:val="17"/>
+          <w:szCs w:val="17"/>
+        </w:rPr>
+      </w:pPr>
+      <w:r>
+        <w:rPr>
+          <w:rFonts w:ascii="Helvetica" w:eastAsia="Times New Roman" w:hAnsi="Helvetica" w:cs="Helvetica"/>
+          <w:color w:val="393D40"/>
+          <w:sz w:val="17"/>
+          <w:szCs w:val="17"/>
+        </w:rPr>
+        <w:t>'Acreedor' si el saldo es &gt;0. 'Deudor' si el saldo es &lt;0. 'Nulo' si el saldo es =0.</w:t>
+      </w:r>
+    </w:p>
+    <w:p>
+      <w:pPr>
+        <w:shd w:val="clear" w:color="auto" w:fill="FFFFFF"/>
+        <w:spacing w:after="0" w:line="240" w:lineRule="auto"/>
+        <w:rPr>
+          <w:rFonts w:ascii="Helvetica" w:eastAsia="Times New Roman" w:hAnsi="Helvetica" w:cs="Helvetica"/>
+          <w:color w:val="393D40"/>
+          <w:sz w:val="17"/>
+          <w:szCs w:val="17"/>
+        </w:rPr>
+      </w:pPr>
+      <w:r>
+        <w:rPr>
+          <w:rFonts w:ascii="Helvetica" w:eastAsia="Times New Roman" w:hAnsi="Helvetica" w:cs="Helvetica"/>
+          <w:b/>
+          <w:bCs/>
+          <w:color w:val="393D40"/>
+          <w:sz w:val="17"/>
+        </w:rPr>
+        <w:t>b)</w:t>
+      </w:r>
+      <w:r>
+        <w:rPr>
+          <w:rFonts w:ascii="Helvetica" w:eastAsia="Times New Roman" w:hAnsi="Helvetica" w:cs="Helvetica"/>
+          <w:color w:val="393D40"/>
+          <w:sz w:val="17"/>
+        </w:rPr>
+        <w:t> </w:t>
+      </w:r>
+      <w:r>
+        <w:rPr>
+          <w:rFonts w:ascii="Helvetica" w:eastAsia="Times New Roman" w:hAnsi="Helvetica" w:cs="Helvetica"/>
+          <w:color w:val="393D40"/>
+          <w:sz w:val="17"/>
+          <w:szCs w:val="17"/>
+        </w:rPr>
+        <w:t>La suma total de los saldos acreedores.</w:t>
+      </w:r>
+    </w:p>
+    <w:p>
+      <w:pPr>
+        <w:shd w:val="clear" w:color="auto" w:fill="FFFFFF"/>
+        <w:spacing w:after="0" w:line="240" w:lineRule="auto"/>
+        <w:rPr>
+          <w:rFonts w:ascii="Helvetica" w:eastAsia="Times New Roman" w:hAnsi="Helvetica" w:cs="Helvetica"/>
+          <w:color w:val="393D40"/>
+          <w:sz w:val="17"/>
+          <w:szCs w:val="17"/>
+        </w:rPr>
+      </w:pPr>
+    </w:p>
+    <w:p>
+      <w:pPr>
+        <w:shd w:val="clear" w:color="auto" w:fill="FFFFFF"/>
+        <w:spacing w:after="0" w:line="240" w:lineRule="auto"/>
+        <w:rPr>
+          <w:rFonts w:ascii="Helvetica" w:eastAsia="Times New Roman" w:hAnsi="Helvetica" w:cs="Helvetica"/>
+          <w:color w:val="393D40"/>
+          <w:sz w:val="17"/>
+          <w:szCs w:val="17"/>
+        </w:rPr>
+      </w:pPr>
+      <w:r>
+        <w:rPr>
+          <w:rFonts w:ascii="Helvetica" w:eastAsia="Times New Roman" w:hAnsi="Helvetica" w:cs="Helvetica"/>
+          <w:noProof/>
+          <w:color w:val="393D40"/>
+          <w:sz w:val="17"/>
+          <w:szCs w:val="17"/>
+        </w:rPr>
+        <w:drawing>
+          <wp:inline distT="0" distB="0" distL="0" distR="0">
+            <wp:extent cx="5515117" cy="3142419"/>
+            <wp:effectExtent l="19050" t="0" r="9383" b="0"/>
+            <wp:docPr id="13" name="Imagen 13"/>
+            <wp:cNvGraphicFramePr>
+              <a:graphicFrameLocks xmlns:a="http://schemas.openxmlformats.org/drawingml/2006/main" noChangeAspect="1"/>
+            </wp:cNvGraphicFramePr>
+            <a:graphic xmlns:a="http://schemas.openxmlformats.org/drawingml/2006/main">
+              <a:graphicData uri="http://schemas.openxmlformats.org/drawingml/2006/picture">
+                <pic:pic xmlns:pic="http://schemas.openxmlformats.org/drawingml/2006/picture">
+                  <pic:nvPicPr>
+                    <pic:cNvPr id="0" name="Picture 13"/>
+                    <pic:cNvPicPr>
+                      <a:picLocks noChangeAspect="1" noChangeArrowheads="1"/>
+                    </pic:cNvPicPr>
+                  </pic:nvPicPr>
+                  <pic:blipFill>
+                    <a:blip r:embed="rId12"/>
+                    <a:srcRect t="17123" r="27825" b="5708"/>
+                    <a:stretch>
+                      <a:fillRect/>
+                    </a:stretch>
+                  </pic:blipFill>
+                  <pic:spPr bwMode="auto">
+                    <a:xfrm>
+                      <a:off x="0" y="0"/>
+                      <a:ext cx="5515117" cy="3142419"/>
+                    </a:xfrm>
+                    <a:prstGeom prst="rect">
+                      <a:avLst/>
+                    </a:prstGeom>
+                    <a:noFill/>
+                    <a:ln w="9525">
+                      <a:noFill/>
+                      <a:miter lim="800000"/>
+                      <a:headEnd/>
+                      <a:tailEnd/>
+                    </a:ln>
+                  </pic:spPr>
+                </pic:pic>
+              </a:graphicData>
+            </a:graphic>
+          </wp:inline>
+        </w:drawing>
+      </w:r>
+    </w:p>
+    <w:p>
+      <w:pPr>
+        <w:shd w:val="clear" w:color="auto" w:fill="FFFFFF"/>
+        <w:spacing w:before="215" w:after="215" w:line="240" w:lineRule="auto"/>
+        <w:outlineLvl w:val="1"/>
+        <w:rPr>
+          <w:rFonts w:ascii="Helvetica" w:eastAsia="Times New Roman" w:hAnsi="Helvetica" w:cs="Helvetica"/>
+          <w:color w:val="F5A829"/>
+          <w:sz w:val="32"/>
+          <w:szCs w:val="32"/>
+        </w:rPr>
+      </w:pPr>
+      <w:r>
+        <w:rPr>
+          <w:rFonts w:ascii="Helvetica" w:eastAsia="Times New Roman" w:hAnsi="Helvetica" w:cs="Helvetica"/>
+          <w:color w:val="F5A829"/>
+          <w:sz w:val="32"/>
+          <w:szCs w:val="32"/>
+        </w:rPr>
+        <w:t>Ejercicio #5: Repetir un texto</w:t>
+      </w:r>
+    </w:p>
+    <w:p>
+      <w:pPr>
+        <w:shd w:val="clear" w:color="auto" w:fill="FFFFFF"/>
+        <w:spacing w:after="0" w:line="240" w:lineRule="auto"/>
+        <w:rPr>
+          <w:rFonts w:ascii="Helvetica" w:eastAsia="Times New Roman" w:hAnsi="Helvetica" w:cs="Helvetica"/>
+          <w:b/>
+          <w:bCs/>
+          <w:color w:val="393D40"/>
+          <w:sz w:val="17"/>
+        </w:rPr>
+      </w:pPr>
+      <w:r>
+        <w:rPr>
+          <w:rFonts w:ascii="Helvetica" w:eastAsia="Times New Roman" w:hAnsi="Helvetica" w:cs="Helvetica"/>
+          <w:color w:val="393D40"/>
+          <w:sz w:val="17"/>
+          <w:szCs w:val="17"/>
+        </w:rPr>
+        <w:t>Realizar un programa que repite un texto cualquiera en número de veces que queramos, utilizando un</w:t>
+      </w:r>
+      <w:r>
+        <w:rPr>
+          <w:rFonts w:ascii="Helvetica" w:eastAsia="Times New Roman" w:hAnsi="Helvetica" w:cs="Helvetica"/>
+          <w:color w:val="393D40"/>
+          <w:sz w:val="17"/>
+        </w:rPr>
+        <w:t> </w:t>
+      </w:r>
+      <w:r>
+        <w:rPr>
+          <w:rFonts w:ascii="Helvetica" w:eastAsia="Times New Roman" w:hAnsi="Helvetica" w:cs="Helvetica"/>
+          <w:b/>
+          <w:bCs/>
+          <w:color w:val="393D40"/>
+          <w:sz w:val="17"/>
+        </w:rPr>
+        <w:t>“</w:t>
+      </w:r>
+      <w:proofErr w:type="spellStart"/>
+      <w:r>
+        <w:rPr>
+          <w:rFonts w:ascii="Helvetica" w:eastAsia="Times New Roman" w:hAnsi="Helvetica" w:cs="Helvetica"/>
+          <w:b/>
+          <w:bCs/>
+          <w:color w:val="393D40"/>
+          <w:sz w:val="17"/>
+        </w:rPr>
+        <w:t>for</w:t>
+      </w:r>
+      <w:proofErr w:type="spellEnd"/>
+      <w:r>
+        <w:rPr>
+          <w:rFonts w:ascii="Helvetica" w:eastAsia="Times New Roman" w:hAnsi="Helvetica" w:cs="Helvetica"/>
+          <w:b/>
+          <w:bCs/>
+          <w:color w:val="393D40"/>
+          <w:sz w:val="17"/>
+        </w:rPr>
+        <w:t>”</w:t>
+      </w:r>
+    </w:p>
+    <w:p>
+      <w:pPr>
+        <w:shd w:val="clear" w:color="auto" w:fill="FFFFFF"/>
+        <w:spacing w:after="0" w:line="240" w:lineRule="auto"/>
+        <w:rPr>
+          <w:rFonts w:ascii="Helvetica" w:eastAsia="Times New Roman" w:hAnsi="Helvetica" w:cs="Helvetica"/>
+          <w:color w:val="393D40"/>
+          <w:sz w:val="17"/>
+          <w:szCs w:val="17"/>
+        </w:rPr>
+      </w:pPr>
+      <w:r>
+        <w:rPr>
+          <w:rFonts w:ascii="Helvetica" w:eastAsia="Times New Roman" w:hAnsi="Helvetica" w:cs="Helvetica"/>
+          <w:noProof/>
+          <w:color w:val="393D40"/>
+          <w:sz w:val="17"/>
+          <w:szCs w:val="17"/>
+        </w:rPr>
+        <w:drawing>
+          <wp:inline distT="0" distB="0" distL="0" distR="0">
+            <wp:extent cx="5057917" cy="2665285"/>
+            <wp:effectExtent l="19050" t="0" r="9383" b="0"/>
+            <wp:docPr id="16" name="Imagen 16"/>
+            <wp:cNvGraphicFramePr>
+              <a:graphicFrameLocks xmlns:a="http://schemas.openxmlformats.org/drawingml/2006/main" noChangeAspect="1"/>
+            </wp:cNvGraphicFramePr>
+            <a:graphic xmlns:a="http://schemas.openxmlformats.org/drawingml/2006/main">
+              <a:graphicData uri="http://schemas.openxmlformats.org/drawingml/2006/picture">
+                <pic:pic xmlns:pic="http://schemas.openxmlformats.org/drawingml/2006/picture">
+                  <pic:nvPicPr>
+                    <pic:cNvPr id="0" name="Picture 16"/>
+                    <pic:cNvPicPr>
+                      <a:picLocks noChangeAspect="1" noChangeArrowheads="1"/>
+                    </pic:cNvPicPr>
+                  </pic:nvPicPr>
+                  <pic:blipFill>
+                    <a:blip r:embed="rId13"/>
+                    <a:srcRect t="17580" r="38303" b="21461"/>
+                    <a:stretch>
+                      <a:fillRect/>
+                    </a:stretch>
+                  </pic:blipFill>
+                  <pic:spPr bwMode="auto">
+                    <a:xfrm>
+                      <a:off x="0" y="0"/>
+                      <a:ext cx="5058127" cy="2665396"/>
+                    </a:xfrm>
+                    <a:prstGeom prst="rect">
+                      <a:avLst/>
+                    </a:prstGeom>
+                    <a:noFill/>
+                    <a:ln w="9525">
+                      <a:noFill/>
+                      <a:miter lim="800000"/>
+                      <a:headEnd/>
+                      <a:tailEnd/>
+                    </a:ln>
+                  </pic:spPr>
+                </pic:pic>
+              </a:graphicData>
+            </a:graphic>
+          </wp:inline>
+        </w:drawing>
+      </w:r>
+    </w:p>
+    <w:p>
+      <w:pPr>
+        <w:shd w:val="clear" w:color="auto" w:fill="FFFFFF"/>
+        <w:spacing w:before="215" w:after="215" w:line="240" w:lineRule="auto"/>
+        <w:outlineLvl w:val="1"/>
+        <w:rPr>
+          <w:rFonts w:ascii="Helvetica" w:eastAsia="Times New Roman" w:hAnsi="Helvetica" w:cs="Helvetica"/>
+          <w:color w:val="F5A829"/>
+          <w:sz w:val="32"/>
+          <w:szCs w:val="32"/>
+        </w:rPr>
+      </w:pPr>
+      <w:r>
+        <w:rPr>
+          <w:rFonts w:ascii="Helvetica" w:eastAsia="Times New Roman" w:hAnsi="Helvetica" w:cs="Helvetica"/>
+          <w:color w:val="F5A829"/>
+          <w:sz w:val="32"/>
+          <w:szCs w:val="32"/>
+        </w:rPr>
+        <w:lastRenderedPageBreak/>
+        <w:t xml:space="preserve">Ejercicio #6: </w:t>
+      </w:r>
+      <w:proofErr w:type="spellStart"/>
+      <w:r>
+        <w:rPr>
+          <w:rFonts w:ascii="Helvetica" w:eastAsia="Times New Roman" w:hAnsi="Helvetica" w:cs="Helvetica"/>
+          <w:color w:val="F5A829"/>
+          <w:sz w:val="32"/>
+          <w:szCs w:val="32"/>
+        </w:rPr>
+        <w:t>Multiplos</w:t>
+      </w:r>
+      <w:proofErr w:type="spellEnd"/>
+      <w:r>
+        <w:rPr>
+          <w:rFonts w:ascii="Helvetica" w:eastAsia="Times New Roman" w:hAnsi="Helvetica" w:cs="Helvetica"/>
+          <w:color w:val="F5A829"/>
+          <w:sz w:val="32"/>
+          <w:szCs w:val="32"/>
+        </w:rPr>
+        <w:t xml:space="preserve"> de 11</w:t>
+      </w:r>
+    </w:p>
+    <w:p>
+      <w:pPr>
+        <w:shd w:val="clear" w:color="auto" w:fill="FFFFFF"/>
+        <w:spacing w:after="107" w:line="240" w:lineRule="auto"/>
+        <w:rPr>
+          <w:rFonts w:ascii="Helvetica" w:eastAsia="Times New Roman" w:hAnsi="Helvetica" w:cs="Helvetica"/>
+          <w:color w:val="393D40"/>
+          <w:sz w:val="17"/>
+          <w:szCs w:val="17"/>
+        </w:rPr>
+      </w:pPr>
+      <w:r>
+        <w:rPr>
+          <w:rFonts w:ascii="Helvetica" w:eastAsia="Times New Roman" w:hAnsi="Helvetica" w:cs="Helvetica"/>
+          <w:color w:val="393D40"/>
+          <w:sz w:val="17"/>
+          <w:szCs w:val="17"/>
+        </w:rPr>
+        <w:t>Realizar un programa que calcula todos los múltiplos de 11 menores de 3000 y por último nos da la suma de todos ellos.</w:t>
+      </w:r>
+    </w:p>
+    <w:p>
+      <w:pPr>
+        <w:shd w:val="clear" w:color="auto" w:fill="FFFFFF"/>
+        <w:spacing w:after="107" w:line="240" w:lineRule="auto"/>
+        <w:rPr>
+          <w:rFonts w:ascii="Helvetica" w:eastAsia="Times New Roman" w:hAnsi="Helvetica" w:cs="Helvetica"/>
+          <w:color w:val="393D40"/>
+          <w:sz w:val="17"/>
+          <w:szCs w:val="17"/>
+        </w:rPr>
+      </w:pPr>
+      <w:r>
+        <w:rPr>
+          <w:rFonts w:ascii="Helvetica" w:eastAsia="Times New Roman" w:hAnsi="Helvetica" w:cs="Helvetica"/>
+          <w:noProof/>
+          <w:color w:val="393D40"/>
+          <w:sz w:val="17"/>
+          <w:szCs w:val="17"/>
+        </w:rPr>
+        <w:drawing>
+          <wp:inline distT="0" distB="0" distL="0" distR="0">
+            <wp:extent cx="5525153" cy="1603612"/>
+            <wp:effectExtent l="19050" t="0" r="0" b="0"/>
+            <wp:docPr id="9" name="Imagen 19"/>
+            <wp:cNvGraphicFramePr>
+              <a:graphicFrameLocks xmlns:a="http://schemas.openxmlformats.org/drawingml/2006/main" noChangeAspect="1"/>
+            </wp:cNvGraphicFramePr>
+            <a:graphic xmlns:a="http://schemas.openxmlformats.org/drawingml/2006/main">
+              <a:graphicData uri="http://schemas.openxmlformats.org/drawingml/2006/picture">
+                <pic:pic xmlns:pic="http://schemas.openxmlformats.org/drawingml/2006/picture">
+                  <pic:nvPicPr>
+                    <pic:cNvPr id="0" name="Picture 19"/>
+                    <pic:cNvPicPr>
+                      <a:picLocks noChangeAspect="1" noChangeArrowheads="1"/>
+                    </pic:cNvPicPr>
+                  </pic:nvPicPr>
+                  <pic:blipFill>
+                    <a:blip r:embed="rId14"/>
+                    <a:srcRect t="23744" r="62023" b="55617"/>
+                    <a:stretch>
+                      <a:fillRect/>
+                    </a:stretch>
+                  </pic:blipFill>
+                  <pic:spPr bwMode="auto">
+                    <a:xfrm>
+                      <a:off x="0" y="0"/>
+                      <a:ext cx="5549640" cy="1610719"/>
+                    </a:xfrm>
+                    <a:prstGeom prst="rect">
+                      <a:avLst/>
+                    </a:prstGeom>
+                    <a:noFill/>
+                    <a:ln w="9525">
+                      <a:noFill/>
+                      <a:miter lim="800000"/>
+                      <a:headEnd/>
+                      <a:tailEnd/>
+                    </a:ln>
+                  </pic:spPr>
+                </pic:pic>
+              </a:graphicData>
+            </a:graphic>
+          </wp:inline>
+        </w:drawing>
+      </w:r>
+      <w:r>
+        <w:rPr>
+          <w:rFonts w:ascii="Helvetica" w:eastAsia="Times New Roman" w:hAnsi="Helvetica" w:cs="Helvetica"/>
+          <w:noProof/>
+          <w:color w:val="393D40"/>
+          <w:sz w:val="17"/>
+          <w:szCs w:val="17"/>
+        </w:rPr>
+        <w:drawing>
+          <wp:inline distT="0" distB="0" distL="0" distR="0">
+            <wp:extent cx="219625" cy="2042368"/>
+            <wp:effectExtent l="19050" t="0" r="8975" b="0"/>
+            <wp:docPr id="19" name="Imagen 19"/>
+            <wp:cNvGraphicFramePr>
+              <a:graphicFrameLocks xmlns:a="http://schemas.openxmlformats.org/drawingml/2006/main" noChangeAspect="1"/>
+            </wp:cNvGraphicFramePr>
+            <a:graphic xmlns:a="http://schemas.openxmlformats.org/drawingml/2006/main">
+              <a:graphicData uri="http://schemas.openxmlformats.org/drawingml/2006/picture">
+                <pic:pic xmlns:pic="http://schemas.openxmlformats.org/drawingml/2006/picture">
+                  <pic:nvPicPr>
+                    <pic:cNvPr id="0" name="Picture 19"/>
+                    <pic:cNvPicPr>
+                      <a:picLocks noChangeAspect="1" noChangeArrowheads="1"/>
+                    </pic:cNvPicPr>
+                  </pic:nvPicPr>
+                  <pic:blipFill>
+                    <a:blip r:embed="rId14"/>
+                    <a:srcRect l="38823" t="26712" r="57236" b="4955"/>
+                    <a:stretch>
+                      <a:fillRect/>
+                    </a:stretch>
+                  </pic:blipFill>
+                  <pic:spPr bwMode="auto">
+                    <a:xfrm>
+                      <a:off x="0" y="0"/>
+                      <a:ext cx="219625" cy="2042368"/>
+                    </a:xfrm>
+                    <a:prstGeom prst="rect">
+                      <a:avLst/>
+                    </a:prstGeom>
+                    <a:noFill/>
+                    <a:ln w="9525">
+                      <a:noFill/>
+                      <a:miter lim="800000"/>
+                      <a:headEnd/>
+                      <a:tailEnd/>
+                    </a:ln>
+                  </pic:spPr>
+                </pic:pic>
+              </a:graphicData>
+            </a:graphic>
+          </wp:inline>
+        </w:drawing>
+      </w:r>
+      <w:r>
+        <w:rPr>
+          <w:rFonts w:ascii="Helvetica" w:eastAsia="Times New Roman" w:hAnsi="Helvetica" w:cs="Helvetica"/>
+          <w:noProof/>
+          <w:color w:val="393D40"/>
+          <w:sz w:val="17"/>
+          <w:szCs w:val="17"/>
+        </w:rPr>
+        <w:drawing>
+          <wp:inline distT="0" distB="0" distL="0" distR="0">
+            <wp:extent cx="208679" cy="2101755"/>
+            <wp:effectExtent l="19050" t="0" r="871" b="0"/>
+            <wp:docPr id="22" name="Imagen 22"/>
+            <wp:cNvGraphicFramePr>
+              <a:graphicFrameLocks xmlns:a="http://schemas.openxmlformats.org/drawingml/2006/main" noChangeAspect="1"/>
+            </wp:cNvGraphicFramePr>
+            <a:graphic xmlns:a="http://schemas.openxmlformats.org/drawingml/2006/main">
+              <a:graphicData uri="http://schemas.openxmlformats.org/drawingml/2006/picture">
+                <pic:pic xmlns:pic="http://schemas.openxmlformats.org/drawingml/2006/picture">
+                  <pic:nvPicPr>
+                    <pic:cNvPr id="0" name="Picture 22"/>
+                    <pic:cNvPicPr>
+                      <a:picLocks noChangeAspect="1" noChangeArrowheads="1"/>
+                    </pic:cNvPicPr>
+                  </pic:nvPicPr>
+                  <pic:blipFill>
+                    <a:blip r:embed="rId15"/>
+                    <a:srcRect l="38823" t="25571" r="57532" b="4110"/>
+                    <a:stretch>
+                      <a:fillRect/>
+                    </a:stretch>
+                  </pic:blipFill>
+                  <pic:spPr bwMode="auto">
+                    <a:xfrm>
+                      <a:off x="0" y="0"/>
+                      <a:ext cx="208679" cy="2101755"/>
+                    </a:xfrm>
+                    <a:prstGeom prst="rect">
+                      <a:avLst/>
+                    </a:prstGeom>
+                    <a:noFill/>
+                    <a:ln w="9525">
+                      <a:noFill/>
+                      <a:miter lim="800000"/>
+                      <a:headEnd/>
+                      <a:tailEnd/>
+                    </a:ln>
+                  </pic:spPr>
+                </pic:pic>
+              </a:graphicData>
+            </a:graphic>
+          </wp:inline>
+        </w:drawing>
+      </w:r>
+      <w:r>
+        <w:rPr>
+          <w:rFonts w:ascii="Helvetica" w:eastAsia="Times New Roman" w:hAnsi="Helvetica" w:cs="Helvetica"/>
+          <w:noProof/>
+          <w:color w:val="393D40"/>
+          <w:sz w:val="17"/>
+          <w:szCs w:val="17"/>
+        </w:rPr>
+        <w:drawing>
+          <wp:inline distT="0" distB="0" distL="0" distR="0">
+            <wp:extent cx="199314" cy="2101755"/>
+            <wp:effectExtent l="19050" t="0" r="0" b="0"/>
+            <wp:docPr id="25" name="Imagen 25"/>
+            <wp:cNvGraphicFramePr>
+              <a:graphicFrameLocks xmlns:a="http://schemas.openxmlformats.org/drawingml/2006/main" noChangeAspect="1"/>
+            </wp:cNvGraphicFramePr>
+            <a:graphic xmlns:a="http://schemas.openxmlformats.org/drawingml/2006/main">
+              <a:graphicData uri="http://schemas.openxmlformats.org/drawingml/2006/picture">
+                <pic:pic xmlns:pic="http://schemas.openxmlformats.org/drawingml/2006/picture">
+                  <pic:nvPicPr>
+                    <pic:cNvPr id="0" name="Picture 25"/>
+                    <pic:cNvPicPr>
+                      <a:picLocks noChangeAspect="1" noChangeArrowheads="1"/>
+                    </pic:cNvPicPr>
+                  </pic:nvPicPr>
+                  <pic:blipFill>
+                    <a:blip r:embed="rId16"/>
+                    <a:srcRect l="38707" t="25571" r="57731" b="4110"/>
+                    <a:stretch>
+                      <a:fillRect/>
+                    </a:stretch>
+                  </pic:blipFill>
+                  <pic:spPr bwMode="auto">
+                    <a:xfrm>
+                      <a:off x="0" y="0"/>
+                      <a:ext cx="199314" cy="2101755"/>
+                    </a:xfrm>
+                    <a:prstGeom prst="rect">
+                      <a:avLst/>
+                    </a:prstGeom>
+                    <a:noFill/>
+                    <a:ln w="9525">
+                      <a:noFill/>
+                      <a:miter lim="800000"/>
+                      <a:headEnd/>
+                      <a:tailEnd/>
+                    </a:ln>
+                  </pic:spPr>
+                </pic:pic>
+              </a:graphicData>
+            </a:graphic>
+          </wp:inline>
+        </w:drawing>
+      </w:r>
+      <w:r>
+        <w:rPr>
+          <w:rFonts w:ascii="Helvetica" w:eastAsia="Times New Roman" w:hAnsi="Helvetica" w:cs="Helvetica"/>
+          <w:noProof/>
+          <w:color w:val="393D40"/>
+          <w:sz w:val="17"/>
+          <w:szCs w:val="17"/>
+        </w:rPr>
+        <w:drawing>
+          <wp:inline distT="0" distB="0" distL="0" distR="0">
+            <wp:extent cx="247081" cy="2142699"/>
+            <wp:effectExtent l="19050" t="0" r="569" b="0"/>
+            <wp:docPr id="28" name="Imagen 28"/>
+            <wp:cNvGraphicFramePr>
+              <a:graphicFrameLocks xmlns:a="http://schemas.openxmlformats.org/drawingml/2006/main" noChangeAspect="1"/>
+            </wp:cNvGraphicFramePr>
+            <a:graphic xmlns:a="http://schemas.openxmlformats.org/drawingml/2006/main">
+              <a:graphicData uri="http://schemas.openxmlformats.org/drawingml/2006/picture">
+                <pic:pic xmlns:pic="http://schemas.openxmlformats.org/drawingml/2006/picture">
+                  <pic:nvPicPr>
+                    <pic:cNvPr id="0" name="Picture 28"/>
+                    <pic:cNvPicPr>
+                      <a:picLocks noChangeAspect="1" noChangeArrowheads="1"/>
+                    </pic:cNvPicPr>
+                  </pic:nvPicPr>
+                  <pic:blipFill>
+                    <a:blip r:embed="rId17"/>
+                    <a:srcRect l="38537" t="23744" r="57040" b="4605"/>
+                    <a:stretch>
+                      <a:fillRect/>
+                    </a:stretch>
+                  </pic:blipFill>
+                  <pic:spPr bwMode="auto">
+                    <a:xfrm>
+                      <a:off x="0" y="0"/>
+                      <a:ext cx="247081" cy="2142699"/>
+                    </a:xfrm>
+                    <a:prstGeom prst="rect">
+                      <a:avLst/>
+                    </a:prstGeom>
+                    <a:noFill/>
+                    <a:ln w="9525">
+                      <a:noFill/>
+                      <a:miter lim="800000"/>
+                      <a:headEnd/>
+                      <a:tailEnd/>
+                    </a:ln>
+                  </pic:spPr>
+                </pic:pic>
+              </a:graphicData>
+            </a:graphic>
+          </wp:inline>
+        </w:drawing>
+      </w:r>
+      <w:r>
+        <w:rPr>
+          <w:rFonts w:ascii="Helvetica" w:eastAsia="Times New Roman" w:hAnsi="Helvetica" w:cs="Helvetica"/>
+          <w:noProof/>
+          <w:color w:val="393D40"/>
+          <w:sz w:val="17"/>
+          <w:szCs w:val="17"/>
+        </w:rPr>
+        <w:drawing>
+          <wp:inline distT="0" distB="0" distL="0" distR="0">
+            <wp:extent cx="281201" cy="2122227"/>
+            <wp:effectExtent l="19050" t="0" r="4549" b="0"/>
+            <wp:docPr id="31" name="Imagen 31"/>
+            <wp:cNvGraphicFramePr>
+              <a:graphicFrameLocks xmlns:a="http://schemas.openxmlformats.org/drawingml/2006/main" noChangeAspect="1"/>
+            </wp:cNvGraphicFramePr>
+            <a:graphic xmlns:a="http://schemas.openxmlformats.org/drawingml/2006/main">
+              <a:graphicData uri="http://schemas.openxmlformats.org/drawingml/2006/picture">
+                <pic:pic xmlns:pic="http://schemas.openxmlformats.org/drawingml/2006/picture">
+                  <pic:nvPicPr>
+                    <pic:cNvPr id="0" name="Picture 31"/>
+                    <pic:cNvPicPr>
+                      <a:picLocks noChangeAspect="1" noChangeArrowheads="1"/>
+                    </pic:cNvPicPr>
+                  </pic:nvPicPr>
+                  <pic:blipFill>
+                    <a:blip r:embed="rId18"/>
+                    <a:srcRect l="38550" t="24430" r="56431" b="4566"/>
+                    <a:stretch>
+                      <a:fillRect/>
+                    </a:stretch>
+                  </pic:blipFill>
+                  <pic:spPr bwMode="auto">
+                    <a:xfrm>
+                      <a:off x="0" y="0"/>
+                      <a:ext cx="281201" cy="2122227"/>
+                    </a:xfrm>
+                    <a:prstGeom prst="rect">
+                      <a:avLst/>
+                    </a:prstGeom>
+                    <a:noFill/>
+                    <a:ln w="9525">
+                      <a:noFill/>
+                      <a:miter lim="800000"/>
+                      <a:headEnd/>
+                      <a:tailEnd/>
+                    </a:ln>
+                  </pic:spPr>
+                </pic:pic>
+              </a:graphicData>
+            </a:graphic>
+          </wp:inline>
+        </w:drawing>
+      </w:r>
+      <w:r>
+        <w:rPr>
+          <w:rFonts w:ascii="Helvetica" w:eastAsia="Times New Roman" w:hAnsi="Helvetica" w:cs="Helvetica"/>
+          <w:noProof/>
+          <w:color w:val="393D40"/>
+          <w:sz w:val="17"/>
+          <w:szCs w:val="17"/>
+        </w:rPr>
+        <w:drawing>
+          <wp:inline distT="0" distB="0" distL="0" distR="0">
+            <wp:extent cx="294848" cy="2149523"/>
+            <wp:effectExtent l="19050" t="0" r="0" b="0"/>
+            <wp:docPr id="34" name="Imagen 34"/>
+            <wp:cNvGraphicFramePr>
+              <a:graphicFrameLocks xmlns:a="http://schemas.openxmlformats.org/drawingml/2006/main" noChangeAspect="1"/>
+            </wp:cNvGraphicFramePr>
+            <a:graphic xmlns:a="http://schemas.openxmlformats.org/drawingml/2006/main">
+              <a:graphicData uri="http://schemas.openxmlformats.org/drawingml/2006/picture">
+                <pic:pic xmlns:pic="http://schemas.openxmlformats.org/drawingml/2006/picture">
+                  <pic:nvPicPr>
+                    <pic:cNvPr id="0" name="Picture 34"/>
+                    <pic:cNvPicPr>
+                      <a:picLocks noChangeAspect="1" noChangeArrowheads="1"/>
+                    </pic:cNvPicPr>
+                  </pic:nvPicPr>
+                  <pic:blipFill>
+                    <a:blip r:embed="rId19"/>
+                    <a:srcRect l="38094" t="23059" r="56643" b="5023"/>
+                    <a:stretch>
+                      <a:fillRect/>
+                    </a:stretch>
+                  </pic:blipFill>
+                  <pic:spPr bwMode="auto">
+                    <a:xfrm>
+                      <a:off x="0" y="0"/>
+                      <a:ext cx="294848" cy="2149523"/>
+                    </a:xfrm>
+                    <a:prstGeom prst="rect">
+                      <a:avLst/>
+                    </a:prstGeom>
+                    <a:noFill/>
+                    <a:ln w="9525">
+                      <a:noFill/>
+                      <a:miter lim="800000"/>
+                      <a:headEnd/>
+                      <a:tailEnd/>
+                    </a:ln>
+                  </pic:spPr>
+                </pic:pic>
+              </a:graphicData>
+            </a:graphic>
+          </wp:inline>
+        </w:drawing>
+      </w:r>
+      <w:r>
+        <w:rPr>
+          <w:rFonts w:ascii="Helvetica" w:eastAsia="Times New Roman" w:hAnsi="Helvetica" w:cs="Helvetica"/>
+          <w:noProof/>
+          <w:color w:val="393D40"/>
+          <w:sz w:val="17"/>
+          <w:szCs w:val="17"/>
+        </w:rPr>
+        <w:drawing>
+          <wp:inline distT="0" distB="0" distL="0" distR="0">
+            <wp:extent cx="236609" cy="2183642"/>
+            <wp:effectExtent l="19050" t="0" r="0" b="0"/>
+            <wp:docPr id="37" name="Imagen 37"/>
+            <wp:cNvGraphicFramePr>
+              <a:graphicFrameLocks xmlns:a="http://schemas.openxmlformats.org/drawingml/2006/main" noChangeAspect="1"/>
+            </wp:cNvGraphicFramePr>
+            <a:graphic xmlns:a="http://schemas.openxmlformats.org/drawingml/2006/main">
+              <a:graphicData uri="http://schemas.openxmlformats.org/drawingml/2006/picture">
+                <pic:pic xmlns:pic="http://schemas.openxmlformats.org/drawingml/2006/picture">
+                  <pic:nvPicPr>
+                    <pic:cNvPr id="0" name="Picture 37"/>
+                    <pic:cNvPicPr>
+                      <a:picLocks noChangeAspect="1" noChangeArrowheads="1"/>
+                    </pic:cNvPicPr>
+                  </pic:nvPicPr>
+                  <pic:blipFill>
+                    <a:blip r:embed="rId20"/>
+                    <a:srcRect l="39104" t="23516" r="56703" b="3425"/>
+                    <a:stretch>
+                      <a:fillRect/>
+                    </a:stretch>
+                  </pic:blipFill>
+                  <pic:spPr bwMode="auto">
+                    <a:xfrm>
+                      <a:off x="0" y="0"/>
+                      <a:ext cx="236609" cy="2183642"/>
+                    </a:xfrm>
+                    <a:prstGeom prst="rect">
+                      <a:avLst/>
+                    </a:prstGeom>
+                    <a:noFill/>
+                    <a:ln w="9525">
+                      <a:noFill/>
+                      <a:miter lim="800000"/>
+                      <a:headEnd/>
+                      <a:tailEnd/>
+                    </a:ln>
+                  </pic:spPr>
+                </pic:pic>
+              </a:graphicData>
+            </a:graphic>
+          </wp:inline>
+        </w:drawing>
+      </w:r>
+      <w:r>
+        <w:rPr>
+          <w:rFonts w:ascii="Helvetica" w:eastAsia="Times New Roman" w:hAnsi="Helvetica" w:cs="Helvetica"/>
+          <w:noProof/>
+          <w:color w:val="393D40"/>
+          <w:sz w:val="17"/>
+          <w:szCs w:val="17"/>
+        </w:rPr>
+        <w:drawing>
+          <wp:inline distT="0" distB="0" distL="0" distR="0">
+            <wp:extent cx="289608" cy="2142698"/>
+            <wp:effectExtent l="19050" t="0" r="0" b="0"/>
+            <wp:docPr id="40" name="Imagen 40"/>
+            <wp:cNvGraphicFramePr>
+              <a:graphicFrameLocks xmlns:a="http://schemas.openxmlformats.org/drawingml/2006/main" noChangeAspect="1"/>
+            </wp:cNvGraphicFramePr>
+            <a:graphic xmlns:a="http://schemas.openxmlformats.org/drawingml/2006/main">
+              <a:graphicData uri="http://schemas.openxmlformats.org/drawingml/2006/picture">
+                <pic:pic xmlns:pic="http://schemas.openxmlformats.org/drawingml/2006/picture">
+                  <pic:nvPicPr>
+                    <pic:cNvPr id="0" name="Picture 40"/>
+                    <pic:cNvPicPr>
+                      <a:picLocks noChangeAspect="1" noChangeArrowheads="1"/>
+                    </pic:cNvPicPr>
+                  </pic:nvPicPr>
+                  <pic:blipFill>
+                    <a:blip r:embed="rId21"/>
+                    <a:srcRect l="38244" t="23746" r="56599" b="4525"/>
+                    <a:stretch>
+                      <a:fillRect/>
+                    </a:stretch>
+                  </pic:blipFill>
+                  <pic:spPr bwMode="auto">
+                    <a:xfrm>
+                      <a:off x="0" y="0"/>
+                      <a:ext cx="289608" cy="2142698"/>
+                    </a:xfrm>
+                    <a:prstGeom prst="rect">
+                      <a:avLst/>
+                    </a:prstGeom>
+                    <a:noFill/>
+                    <a:ln w="9525">
+                      <a:noFill/>
+                      <a:miter lim="800000"/>
+                      <a:headEnd/>
+                      <a:tailEnd/>
+                    </a:ln>
+                  </pic:spPr>
+                </pic:pic>
+              </a:graphicData>
+            </a:graphic>
+          </wp:inline>
+        </w:drawing>
+      </w:r>
+      <w:r>
+        <w:rPr>
+          <w:rFonts w:ascii="Helvetica" w:eastAsia="Times New Roman" w:hAnsi="Helvetica" w:cs="Helvetica"/>
+          <w:noProof/>
+          <w:color w:val="393D40"/>
+          <w:sz w:val="17"/>
+          <w:szCs w:val="17"/>
+        </w:rPr>
+        <w:drawing>
+          <wp:inline distT="0" distB="0" distL="0" distR="0">
+            <wp:extent cx="292782" cy="2136168"/>
+            <wp:effectExtent l="19050" t="0" r="0" b="0"/>
+            <wp:docPr id="43" name="Imagen 43"/>
+            <wp:cNvGraphicFramePr>
+              <a:graphicFrameLocks xmlns:a="http://schemas.openxmlformats.org/drawingml/2006/main" noChangeAspect="1"/>
+            </wp:cNvGraphicFramePr>
+            <a:graphic xmlns:a="http://schemas.openxmlformats.org/drawingml/2006/main">
+              <a:graphicData uri="http://schemas.openxmlformats.org/drawingml/2006/picture">
+                <pic:pic xmlns:pic="http://schemas.openxmlformats.org/drawingml/2006/picture">
+                  <pic:nvPicPr>
+                    <pic:cNvPr id="0" name="Picture 43"/>
+                    <pic:cNvPicPr>
+                      <a:picLocks noChangeAspect="1" noChangeArrowheads="1"/>
+                    </pic:cNvPicPr>
+                  </pic:nvPicPr>
+                  <pic:blipFill>
+                    <a:blip r:embed="rId22"/>
+                    <a:srcRect l="38351" t="23744" r="56431" b="4785"/>
+                    <a:stretch>
+                      <a:fillRect/>
+                    </a:stretch>
+                  </pic:blipFill>
+                  <pic:spPr bwMode="auto">
+                    <a:xfrm>
+                      <a:off x="0" y="0"/>
+                      <a:ext cx="292782" cy="2136168"/>
+                    </a:xfrm>
+                    <a:prstGeom prst="rect">
+                      <a:avLst/>
+                    </a:prstGeom>
+                    <a:noFill/>
+                    <a:ln w="9525">
+                      <a:noFill/>
+                      <a:miter lim="800000"/>
+                      <a:headEnd/>
+                      <a:tailEnd/>
+                    </a:ln>
+                  </pic:spPr>
+                </pic:pic>
+              </a:graphicData>
+            </a:graphic>
+          </wp:inline>
+        </w:drawing>
+      </w:r>
+      <w:r>
+        <w:rPr>
+          <w:rFonts w:ascii="Helvetica" w:eastAsia="Times New Roman" w:hAnsi="Helvetica" w:cs="Helvetica"/>
+          <w:noProof/>
+          <w:color w:val="393D40"/>
+          <w:sz w:val="17"/>
+          <w:szCs w:val="17"/>
+        </w:rPr>
+        <w:drawing>
+          <wp:inline distT="0" distB="0" distL="0" distR="0">
+            <wp:extent cx="1500135" cy="2040340"/>
+            <wp:effectExtent l="19050" t="0" r="4815" b="0"/>
+            <wp:docPr id="46" name="Imagen 46"/>
+            <wp:cNvGraphicFramePr>
+              <a:graphicFrameLocks xmlns:a="http://schemas.openxmlformats.org/drawingml/2006/main" noChangeAspect="1"/>
+            </wp:cNvGraphicFramePr>
+            <a:graphic xmlns:a="http://schemas.openxmlformats.org/drawingml/2006/main">
+              <a:graphicData uri="http://schemas.openxmlformats.org/drawingml/2006/picture">
+                <pic:pic xmlns:pic="http://schemas.openxmlformats.org/drawingml/2006/picture">
+                  <pic:nvPicPr>
+                    <pic:cNvPr id="0" name="Picture 46"/>
+                    <pic:cNvPicPr>
+                      <a:picLocks noChangeAspect="1" noChangeArrowheads="1"/>
+                    </pic:cNvPicPr>
+                  </pic:nvPicPr>
+                  <pic:blipFill>
+                    <a:blip r:embed="rId23"/>
+                    <a:srcRect l="38317" t="22121" r="34884" b="9691"/>
+                    <a:stretch>
+                      <a:fillRect/>
+                    </a:stretch>
+                  </pic:blipFill>
+                  <pic:spPr bwMode="auto">
+                    <a:xfrm>
+                      <a:off x="0" y="0"/>
+                      <a:ext cx="1500135" cy="2040340"/>
+                    </a:xfrm>
+                    <a:prstGeom prst="rect">
+                      <a:avLst/>
+                    </a:prstGeom>
+                    <a:noFill/>
+                    <a:ln w="9525">
+                      <a:noFill/>
+                      <a:miter lim="800000"/>
+                      <a:headEnd/>
+                      <a:tailEnd/>
+                    </a:ln>
+                  </pic:spPr>
+                </pic:pic>
+              </a:graphicData>
+            </a:graphic>
+          </wp:inline>
+        </w:drawing>
+      </w:r>
+    </w:p>
+    <w:p>
+      <w:pPr>
+        <w:shd w:val="clear" w:color="auto" w:fill="FFFFFF"/>
+        <w:spacing w:before="215" w:after="215" w:line="240" w:lineRule="auto"/>
+        <w:outlineLvl w:val="1"/>
+        <w:rPr>
+          <w:rFonts w:ascii="Helvetica" w:eastAsia="Times New Roman" w:hAnsi="Helvetica" w:cs="Helvetica"/>
+          <w:color w:val="F5A829"/>
+          <w:sz w:val="32"/>
+          <w:szCs w:val="32"/>
+        </w:rPr>
+      </w:pPr>
+      <w:r>
+        <w:rPr>
+          <w:rFonts w:ascii="Helvetica" w:eastAsia="Times New Roman" w:hAnsi="Helvetica" w:cs="Helvetica"/>
+          <w:color w:val="F5A829"/>
+          <w:sz w:val="32"/>
+          <w:szCs w:val="32"/>
+        </w:rPr>
+        <w:t>Ejercicio #7: Listas de valores</w:t>
+      </w:r>
+    </w:p>
+    <w:p>
+      <w:pPr>
+        <w:shd w:val="clear" w:color="auto" w:fill="FFFFFF"/>
+        <w:spacing w:after="0" w:line="240" w:lineRule="auto"/>
+        <w:rPr>
+          <w:rFonts w:ascii="Helvetica" w:eastAsia="Times New Roman" w:hAnsi="Helvetica" w:cs="Helvetica"/>
+          <w:color w:val="393D40"/>
+          <w:sz w:val="17"/>
+          <w:szCs w:val="17"/>
+        </w:rPr>
+      </w:pPr>
+      <w:r>
+        <w:rPr>
+          <w:rFonts w:ascii="Helvetica" w:eastAsia="Times New Roman" w:hAnsi="Helvetica" w:cs="Helvetica"/>
+          <w:color w:val="393D40"/>
+          <w:sz w:val="17"/>
+          <w:szCs w:val="17"/>
+        </w:rPr>
+        <w:t>Realizar un programa que permita cargar dos listas de 3 valores cada una. Informar con un mensaje cual de las dos listas tiene un valor acumulado mayor (mensajes 'Lista 1 mayor', 'Lista 2 mayor', 'Listas iguales')</w:t>
+      </w:r>
+    </w:p>
+    <w:p>
+      <w:pPr>
+        <w:shd w:val="clear" w:color="auto" w:fill="FFFFFF"/>
+        <w:spacing w:after="0" w:line="240" w:lineRule="auto"/>
+        <w:rPr>
+          <w:rFonts w:ascii="Helvetica" w:eastAsia="Times New Roman" w:hAnsi="Helvetica" w:cs="Helvetica"/>
+          <w:color w:val="393D40"/>
+          <w:sz w:val="17"/>
+          <w:szCs w:val="17"/>
+        </w:rPr>
+      </w:pPr>
+      <w:r>
+        <w:rPr>
+          <w:rFonts w:ascii="Helvetica" w:eastAsia="Times New Roman" w:hAnsi="Helvetica" w:cs="Helvetica"/>
+          <w:color w:val="393D40"/>
+          <w:sz w:val="17"/>
+          <w:szCs w:val="17"/>
+        </w:rPr>
+        <w:t>Tener en cuenta que puede haber dos o más estructuras repetitivas en un algoritmo.</w:t>
+      </w:r>
+    </w:p>
+    <w:p>
+      <w:pPr>
+        <w:shd w:val="clear" w:color="auto" w:fill="FFFFFF"/>
+        <w:spacing w:after="0" w:line="240" w:lineRule="auto"/>
+        <w:rPr>
+          <w:rFonts w:ascii="Helvetica" w:eastAsia="Times New Roman" w:hAnsi="Helvetica" w:cs="Helvetica"/>
+          <w:color w:val="393D40"/>
+          <w:sz w:val="17"/>
+          <w:szCs w:val="17"/>
+        </w:rPr>
+      </w:pPr>
+    </w:p>
+    <w:p>
+      <w:pPr>
+        <w:shd w:val="clear" w:color="auto" w:fill="FFFFFF"/>
+        <w:spacing w:after="0" w:line="240" w:lineRule="auto"/>
+        <w:rPr>
+          <w:rFonts w:ascii="Helvetica" w:eastAsia="Times New Roman" w:hAnsi="Helvetica" w:cs="Helvetica"/>
+          <w:color w:val="393D40"/>
+          <w:sz w:val="17"/>
+          <w:szCs w:val="17"/>
+        </w:rPr>
+      </w:pPr>
+      <w:r>
+        <w:rPr>
+          <w:rFonts w:ascii="Helvetica" w:eastAsia="Times New Roman" w:hAnsi="Helvetica" w:cs="Helvetica"/>
+          <w:noProof/>
+          <w:color w:val="393D40"/>
+          <w:sz w:val="17"/>
+          <w:szCs w:val="17"/>
+        </w:rPr>
+        <w:drawing>
+          <wp:anchor distT="0" distB="0" distL="114300" distR="114300" simplePos="0" relativeHeight="251659264" behindDoc="0" locked="0" layoutInCell="1" allowOverlap="1">
+            <wp:simplePos x="0" y="0"/>
+            <wp:positionH relativeFrom="column">
+              <wp:posOffset>-98918</wp:posOffset>
+            </wp:positionH>
+            <wp:positionV relativeFrom="paragraph">
+              <wp:posOffset>126488</wp:posOffset>
+            </wp:positionV>
+            <wp:extent cx="3133583" cy="1712794"/>
+            <wp:effectExtent l="19050" t="0" r="0" b="0"/>
+            <wp:wrapSquare wrapText="bothSides"/>
+            <wp:docPr id="12" name="Imagen 52"/>
+            <wp:cNvGraphicFramePr>
+              <a:graphicFrameLocks xmlns:a="http://schemas.openxmlformats.org/drawingml/2006/main" noChangeAspect="1"/>
+            </wp:cNvGraphicFramePr>
+            <a:graphic xmlns:a="http://schemas.openxmlformats.org/drawingml/2006/main">
+              <a:graphicData uri="http://schemas.openxmlformats.org/drawingml/2006/picture">
+                <pic:pic xmlns:pic="http://schemas.openxmlformats.org/drawingml/2006/picture">
+                  <pic:nvPicPr>
+                    <pic:cNvPr id="0" name="Picture 52"/>
+                    <pic:cNvPicPr>
+                      <a:picLocks noChangeAspect="1" noChangeArrowheads="1"/>
+                    </pic:cNvPicPr>
+                  </pic:nvPicPr>
+                  <pic:blipFill>
+                    <a:blip r:embed="rId24"/>
+                    <a:srcRect t="17581" r="44130" b="25110"/>
+                    <a:stretch>
+                      <a:fillRect/>
+                    </a:stretch>
+                  </pic:blipFill>
+                  <pic:spPr bwMode="auto">
+                    <a:xfrm>
+                      <a:off x="0" y="0"/>
+                      <a:ext cx="3133583" cy="1712794"/>
+                    </a:xfrm>
+                    <a:prstGeom prst="rect">
+                      <a:avLst/>
+                    </a:prstGeom>
+                    <a:noFill/>
+                    <a:ln w="9525">
+                      <a:noFill/>
+                      <a:miter lim="800000"/>
+                      <a:headEnd/>
+                      <a:tailEnd/>
+                    </a:ln>
+                  </pic:spPr>
+                </pic:pic>
+              </a:graphicData>
+            </a:graphic>
+          </wp:anchor>
+        </w:drawing>
+      </w:r>
+    </w:p>
+    <w:p>
+      <w:pPr>
+        <w:shd w:val="clear" w:color="auto" w:fill="FFFFFF"/>
+        <w:spacing w:after="0" w:line="240" w:lineRule="auto"/>
+        <w:rPr>
+          <w:rFonts w:ascii="Helvetica" w:eastAsia="Times New Roman" w:hAnsi="Helvetica" w:cs="Helvetica"/>
+          <w:color w:val="393D40"/>
+          <w:sz w:val="17"/>
+          <w:szCs w:val="17"/>
+        </w:rPr>
+      </w:pPr>
+      <w:r>
+        <w:rPr>
+          <w:rFonts w:ascii="Helvetica" w:eastAsia="Times New Roman" w:hAnsi="Helvetica" w:cs="Helvetica"/>
+          <w:color w:val="393D40"/>
+          <w:sz w:val="17"/>
+          <w:szCs w:val="17"/>
+        </w:rPr>
+        <w:drawing>
+          <wp:inline distT="0" distB="0" distL="0" distR="0">
+            <wp:extent cx="1386669" cy="1348631"/>
+            <wp:effectExtent l="19050" t="0" r="3981" b="0"/>
+            <wp:docPr id="14" name="Imagen 61"/>
+            <wp:cNvGraphicFramePr>
+              <a:graphicFrameLocks xmlns:a="http://schemas.openxmlformats.org/drawingml/2006/main" noChangeAspect="1"/>
+            </wp:cNvGraphicFramePr>
+            <a:graphic xmlns:a="http://schemas.openxmlformats.org/drawingml/2006/main">
+              <a:graphicData uri="http://schemas.openxmlformats.org/drawingml/2006/picture">
+                <pic:pic xmlns:pic="http://schemas.openxmlformats.org/drawingml/2006/picture">
+                  <pic:nvPicPr>
+                    <pic:cNvPr id="0" name="Picture 61"/>
+                    <pic:cNvPicPr>
+                      <a:picLocks noChangeAspect="1" noChangeArrowheads="1"/>
+                    </pic:cNvPicPr>
+                  </pic:nvPicPr>
+                  <pic:blipFill>
+                    <a:blip r:embed="rId25"/>
+                    <a:srcRect l="39067" t="22374" r="44592" b="47825"/>
+                    <a:stretch>
+                      <a:fillRect/>
+                    </a:stretch>
+                  </pic:blipFill>
+                  <pic:spPr bwMode="auto">
+                    <a:xfrm>
+                      <a:off x="0" y="0"/>
+                      <a:ext cx="1388207" cy="1350127"/>
+                    </a:xfrm>
+                    <a:prstGeom prst="rect">
+                      <a:avLst/>
+                    </a:prstGeom>
+                    <a:noFill/>
+                    <a:ln w="9525">
+                      <a:noFill/>
+                      <a:miter lim="800000"/>
+                      <a:headEnd/>
+                      <a:tailEnd/>
+                    </a:ln>
+                  </pic:spPr>
+                </pic:pic>
+              </a:graphicData>
+            </a:graphic>
+          </wp:inline>
+        </w:drawing>
+      </w:r>
+      <w:r>
+        <w:rPr>
+          <w:rFonts w:ascii="Helvetica" w:eastAsia="Times New Roman" w:hAnsi="Helvetica" w:cs="Helvetica"/>
+          <w:color w:val="393D40"/>
+          <w:sz w:val="17"/>
+          <w:szCs w:val="17"/>
+        </w:rPr>
+        <w:t xml:space="preserve"> </w:t>
+      </w:r>
+      <w:r>
+        <w:rPr>
+          <w:rFonts w:ascii="Helvetica" w:eastAsia="Times New Roman" w:hAnsi="Helvetica" w:cs="Helvetica"/>
+          <w:noProof/>
+          <w:color w:val="393D40"/>
+          <w:sz w:val="17"/>
+          <w:szCs w:val="17"/>
+        </w:rPr>
+        <w:drawing>
+          <wp:inline distT="0" distB="0" distL="0" distR="0">
+            <wp:extent cx="977236" cy="1122548"/>
+            <wp:effectExtent l="19050" t="0" r="0" b="0"/>
+            <wp:docPr id="64" name="Imagen 64"/>
+            <wp:cNvGraphicFramePr>
+              <a:graphicFrameLocks xmlns:a="http://schemas.openxmlformats.org/drawingml/2006/main" noChangeAspect="1"/>
+            </wp:cNvGraphicFramePr>
+            <a:graphic xmlns:a="http://schemas.openxmlformats.org/drawingml/2006/main">
+              <a:graphicData uri="http://schemas.openxmlformats.org/drawingml/2006/picture">
+                <pic:pic xmlns:pic="http://schemas.openxmlformats.org/drawingml/2006/picture">
+                  <pic:nvPicPr>
+                    <pic:cNvPr id="0" name="Picture 64"/>
+                    <pic:cNvPicPr>
+                      <a:picLocks noChangeAspect="1" noChangeArrowheads="1"/>
+                    </pic:cNvPicPr>
+                  </pic:nvPicPr>
+                  <pic:blipFill>
+                    <a:blip r:embed="rId26"/>
+                    <a:srcRect l="39188" t="21005" r="43376" b="41437"/>
+                    <a:stretch>
+                      <a:fillRect/>
+                    </a:stretch>
+                  </pic:blipFill>
+                  <pic:spPr bwMode="auto">
+                    <a:xfrm>
+                      <a:off x="0" y="0"/>
+                      <a:ext cx="977236" cy="1122548"/>
+                    </a:xfrm>
+                    <a:prstGeom prst="rect">
+                      <a:avLst/>
+                    </a:prstGeom>
+                    <a:noFill/>
+                    <a:ln w="9525">
+                      <a:noFill/>
+                      <a:miter lim="800000"/>
+                      <a:headEnd/>
+                      <a:tailEnd/>
+                    </a:ln>
+                  </pic:spPr>
+                </pic:pic>
+              </a:graphicData>
+            </a:graphic>
+          </wp:inline>
+        </w:drawing>
+      </w:r>
+    </w:p>
+    <w:p>
+      <w:pPr>
+        <w:shd w:val="clear" w:color="auto" w:fill="FFFFFF"/>
+        <w:spacing w:before="215" w:after="215" w:line="240" w:lineRule="auto"/>
+        <w:outlineLvl w:val="1"/>
+        <w:rPr>
+          <w:rFonts w:ascii="Helvetica" w:eastAsia="Times New Roman" w:hAnsi="Helvetica" w:cs="Helvetica"/>
+          <w:color w:val="F5A829"/>
+          <w:sz w:val="32"/>
+          <w:szCs w:val="32"/>
+        </w:rPr>
+      </w:pPr>
+    </w:p>
+    <w:p>
+      <w:pPr>
+        <w:shd w:val="clear" w:color="auto" w:fill="FFFFFF"/>
+        <w:spacing w:before="215" w:after="215" w:line="240" w:lineRule="auto"/>
+        <w:outlineLvl w:val="1"/>
+        <w:rPr>
+          <w:rFonts w:ascii="Helvetica" w:eastAsia="Times New Roman" w:hAnsi="Helvetica" w:cs="Helvetica"/>
+          <w:color w:val="F5A829"/>
+          <w:sz w:val="32"/>
+          <w:szCs w:val="32"/>
+        </w:rPr>
+      </w:pPr>
+    </w:p>
+    <w:p>
+      <w:pPr>
+        <w:shd w:val="clear" w:color="auto" w:fill="FFFFFF"/>
+        <w:spacing w:before="215" w:after="215" w:line="240" w:lineRule="auto"/>
+        <w:outlineLvl w:val="1"/>
+        <w:rPr>
+          <w:rFonts w:ascii="Helvetica" w:eastAsia="Times New Roman" w:hAnsi="Helvetica" w:cs="Helvetica"/>
+          <w:color w:val="F5A829"/>
+          <w:sz w:val="32"/>
+          <w:szCs w:val="32"/>
+        </w:rPr>
+      </w:pPr>
+    </w:p>
+    <w:p>
+      <w:pPr>
+        <w:shd w:val="clear" w:color="auto" w:fill="FFFFFF"/>
+        <w:spacing w:before="215" w:after="215" w:line="240" w:lineRule="auto"/>
+        <w:outlineLvl w:val="1"/>
+        <w:rPr>
+          <w:rFonts w:ascii="Helvetica" w:eastAsia="Times New Roman" w:hAnsi="Helvetica" w:cs="Helvetica"/>
+          <w:color w:val="F5A829"/>
+          <w:sz w:val="32"/>
+          <w:szCs w:val="32"/>
+        </w:rPr>
+      </w:pPr>
+      <w:r>
+        <w:rPr>
+          <w:rFonts w:ascii="Helvetica" w:eastAsia="Times New Roman" w:hAnsi="Helvetica" w:cs="Helvetica"/>
+          <w:color w:val="F5A829"/>
+          <w:sz w:val="32"/>
+          <w:szCs w:val="32"/>
+        </w:rPr>
+        <w:lastRenderedPageBreak/>
+        <w:t>Ejercicio #8: Identificando tipo de triangulo</w:t>
+      </w:r>
+    </w:p>
+    <w:p>
+      <w:pPr>
+        <w:shd w:val="clear" w:color="auto" w:fill="FFFFFF"/>
+        <w:spacing w:after="107" w:line="240" w:lineRule="auto"/>
+        <w:rPr>
+          <w:rFonts w:ascii="Helvetica" w:eastAsia="Times New Roman" w:hAnsi="Helvetica" w:cs="Helvetica"/>
+          <w:color w:val="393D40"/>
+          <w:sz w:val="17"/>
+          <w:szCs w:val="17"/>
+        </w:rPr>
+      </w:pPr>
+      <w:r>
+        <w:rPr>
+          <w:rFonts w:ascii="Helvetica" w:eastAsia="Times New Roman" w:hAnsi="Helvetica" w:cs="Helvetica"/>
+          <w:color w:val="393D40"/>
+          <w:sz w:val="17"/>
+          <w:szCs w:val="17"/>
+        </w:rPr>
+        <w:t>Realizar un programa que lee la longitud de los 3 lados de un triángulo y analiza qué tipo de triángulo es: no es triángulo, equilátero, isósceles, escaleno, rectángulo</w:t>
+      </w:r>
+    </w:p>
+    <w:p>
+      <w:pPr>
+        <w:shd w:val="clear" w:color="auto" w:fill="FFFFFF"/>
+        <w:spacing w:after="107" w:line="240" w:lineRule="auto"/>
+        <w:rPr>
+          <w:rFonts w:ascii="Helvetica" w:eastAsia="Times New Roman" w:hAnsi="Helvetica" w:cs="Helvetica"/>
+          <w:color w:val="393D40"/>
+          <w:sz w:val="17"/>
+          <w:szCs w:val="17"/>
+        </w:rPr>
+      </w:pPr>
+      <w:r>
+        <w:rPr>
+          <w:rFonts w:ascii="Helvetica" w:eastAsia="Times New Roman" w:hAnsi="Helvetica" w:cs="Helvetica"/>
+          <w:noProof/>
+          <w:color w:val="393D40"/>
+          <w:sz w:val="17"/>
+          <w:szCs w:val="17"/>
+        </w:rPr>
+        <w:drawing>
+          <wp:inline distT="0" distB="0" distL="0" distR="0">
+            <wp:extent cx="3242765" cy="1583141"/>
+            <wp:effectExtent l="19050" t="0" r="0" b="0"/>
+            <wp:docPr id="67" name="Imagen 67"/>
+            <wp:cNvGraphicFramePr>
+              <a:graphicFrameLocks xmlns:a="http://schemas.openxmlformats.org/drawingml/2006/main" noChangeAspect="1"/>
+            </wp:cNvGraphicFramePr>
+            <a:graphic xmlns:a="http://schemas.openxmlformats.org/drawingml/2006/main">
+              <a:graphicData uri="http://schemas.openxmlformats.org/drawingml/2006/picture">
+                <pic:pic xmlns:pic="http://schemas.openxmlformats.org/drawingml/2006/picture">
+                  <pic:nvPicPr>
+                    <pic:cNvPr id="0" name="Picture 67"/>
+                    <pic:cNvPicPr>
+                      <a:picLocks noChangeAspect="1" noChangeArrowheads="1"/>
+                    </pic:cNvPicPr>
+                  </pic:nvPicPr>
+                  <pic:blipFill>
+                    <a:blip r:embed="rId27"/>
+                    <a:srcRect t="17352" r="42182" b="29680"/>
+                    <a:stretch>
+                      <a:fillRect/>
+                    </a:stretch>
+                  </pic:blipFill>
+                  <pic:spPr bwMode="auto">
+                    <a:xfrm>
+                      <a:off x="0" y="0"/>
+                      <a:ext cx="3242765" cy="1583141"/>
+                    </a:xfrm>
+                    <a:prstGeom prst="rect">
+                      <a:avLst/>
+                    </a:prstGeom>
+                    <a:noFill/>
+                    <a:ln w="9525">
+                      <a:noFill/>
+                      <a:miter lim="800000"/>
+                      <a:headEnd/>
+                      <a:tailEnd/>
+                    </a:ln>
+                  </pic:spPr>
+                </pic:pic>
+              </a:graphicData>
+            </a:graphic>
+          </wp:inline>
+        </w:drawing>
+      </w:r>
+      <w:r>
+        <w:rPr>
+          <w:rFonts w:ascii="Helvetica" w:eastAsia="Times New Roman" w:hAnsi="Helvetica" w:cs="Helvetica"/>
+          <w:color w:val="393D40"/>
+          <w:sz w:val="17"/>
+          <w:szCs w:val="17"/>
+        </w:rPr>
+        <w:t xml:space="preserve"> </w:t>
+      </w:r>
+      <w:r>
+        <w:rPr>
+          <w:rFonts w:ascii="Helvetica" w:eastAsia="Times New Roman" w:hAnsi="Helvetica" w:cs="Helvetica"/>
+          <w:noProof/>
+          <w:color w:val="393D40"/>
+          <w:sz w:val="17"/>
+          <w:szCs w:val="17"/>
+        </w:rPr>
+        <w:drawing>
+          <wp:inline distT="0" distB="0" distL="0" distR="0">
+            <wp:extent cx="2234069" cy="1084689"/>
+            <wp:effectExtent l="19050" t="0" r="0" b="0"/>
+            <wp:docPr id="70" name="Imagen 70"/>
+            <wp:cNvGraphicFramePr>
+              <a:graphicFrameLocks xmlns:a="http://schemas.openxmlformats.org/drawingml/2006/main" noChangeAspect="1"/>
+            </wp:cNvGraphicFramePr>
+            <a:graphic xmlns:a="http://schemas.openxmlformats.org/drawingml/2006/main">
+              <a:graphicData uri="http://schemas.openxmlformats.org/drawingml/2006/picture">
+                <pic:pic xmlns:pic="http://schemas.openxmlformats.org/drawingml/2006/picture">
+                  <pic:nvPicPr>
+                    <pic:cNvPr id="0" name="Picture 70"/>
+                    <pic:cNvPicPr>
+                      <a:picLocks noChangeAspect="1" noChangeArrowheads="1"/>
+                    </pic:cNvPicPr>
+                  </pic:nvPicPr>
+                  <pic:blipFill>
+                    <a:blip r:embed="rId28"/>
+                    <a:srcRect l="41134" t="22603" r="41552" b="61606"/>
+                    <a:stretch>
+                      <a:fillRect/>
+                    </a:stretch>
+                  </pic:blipFill>
+                  <pic:spPr bwMode="auto">
+                    <a:xfrm>
+                      <a:off x="0" y="0"/>
+                      <a:ext cx="2235533" cy="1085400"/>
+                    </a:xfrm>
+                    <a:prstGeom prst="rect">
+                      <a:avLst/>
+                    </a:prstGeom>
+                    <a:noFill/>
+                    <a:ln w="9525">
+                      <a:noFill/>
+                      <a:miter lim="800000"/>
+                      <a:headEnd/>
+                      <a:tailEnd/>
+                    </a:ln>
+                  </pic:spPr>
+                </pic:pic>
+              </a:graphicData>
+            </a:graphic>
+          </wp:inline>
+        </w:drawing>
+      </w:r>
+      <w:r>
+        <w:rPr>
+          <w:rFonts w:ascii="Helvetica" w:eastAsia="Times New Roman" w:hAnsi="Helvetica" w:cs="Helvetica"/>
+          <w:color w:val="393D40"/>
+          <w:sz w:val="17"/>
+          <w:szCs w:val="17"/>
+        </w:rPr>
+        <w:t xml:space="preserve"> </w:t>
+      </w:r>
+      <w:r>
+        <w:rPr>
+          <w:rFonts w:ascii="Helvetica" w:eastAsia="Times New Roman" w:hAnsi="Helvetica" w:cs="Helvetica"/>
+          <w:noProof/>
+          <w:color w:val="393D40"/>
+          <w:sz w:val="17"/>
+          <w:szCs w:val="17"/>
+        </w:rPr>
+        <w:drawing>
+          <wp:inline distT="0" distB="0" distL="0" distR="0">
+            <wp:extent cx="2668136" cy="1276065"/>
+            <wp:effectExtent l="19050" t="0" r="0" b="0"/>
+            <wp:docPr id="73" name="Imagen 73"/>
+            <wp:cNvGraphicFramePr>
+              <a:graphicFrameLocks xmlns:a="http://schemas.openxmlformats.org/drawingml/2006/main" noChangeAspect="1"/>
+            </wp:cNvGraphicFramePr>
+            <a:graphic xmlns:a="http://schemas.openxmlformats.org/drawingml/2006/main">
+              <a:graphicData uri="http://schemas.openxmlformats.org/drawingml/2006/picture">
+                <pic:pic xmlns:pic="http://schemas.openxmlformats.org/drawingml/2006/picture">
+                  <pic:nvPicPr>
+                    <pic:cNvPr id="0" name="Picture 73"/>
+                    <pic:cNvPicPr>
+                      <a:picLocks noChangeAspect="1" noChangeArrowheads="1"/>
+                    </pic:cNvPicPr>
+                  </pic:nvPicPr>
+                  <pic:blipFill>
+                    <a:blip r:embed="rId29"/>
+                    <a:srcRect l="41028" t="22831" r="42182" b="62100"/>
+                    <a:stretch>
+                      <a:fillRect/>
+                    </a:stretch>
+                  </pic:blipFill>
+                  <pic:spPr bwMode="auto">
+                    <a:xfrm>
+                      <a:off x="0" y="0"/>
+                      <a:ext cx="2667647" cy="1275831"/>
+                    </a:xfrm>
+                    <a:prstGeom prst="rect">
+                      <a:avLst/>
+                    </a:prstGeom>
+                    <a:noFill/>
+                    <a:ln w="9525">
+                      <a:noFill/>
+                      <a:miter lim="800000"/>
+                      <a:headEnd/>
+                      <a:tailEnd/>
+                    </a:ln>
+                  </pic:spPr>
+                </pic:pic>
+              </a:graphicData>
+            </a:graphic>
+          </wp:inline>
+        </w:drawing>
+      </w:r>
+      <w:r>
+        <w:rPr>
+          <w:rFonts w:ascii="Helvetica" w:eastAsia="Times New Roman" w:hAnsi="Helvetica" w:cs="Helvetica"/>
+          <w:color w:val="393D40"/>
+          <w:sz w:val="17"/>
+          <w:szCs w:val="17"/>
+        </w:rPr>
+        <w:t xml:space="preserve"> </w:t>
+      </w:r>
+      <w:r>
+        <w:rPr>
+          <w:rFonts w:ascii="Helvetica" w:eastAsia="Times New Roman" w:hAnsi="Helvetica" w:cs="Helvetica"/>
+          <w:noProof/>
+          <w:color w:val="393D40"/>
+          <w:sz w:val="17"/>
+          <w:szCs w:val="17"/>
+        </w:rPr>
+        <w:drawing>
+          <wp:inline distT="0" distB="0" distL="0" distR="0">
+            <wp:extent cx="2778741" cy="1275266"/>
+            <wp:effectExtent l="19050" t="0" r="2559" b="0"/>
+            <wp:docPr id="76" name="Imagen 76"/>
+            <wp:cNvGraphicFramePr>
+              <a:graphicFrameLocks xmlns:a="http://schemas.openxmlformats.org/drawingml/2006/main" noChangeAspect="1"/>
+            </wp:cNvGraphicFramePr>
+            <a:graphic xmlns:a="http://schemas.openxmlformats.org/drawingml/2006/main">
+              <a:graphicData uri="http://schemas.openxmlformats.org/drawingml/2006/picture">
+                <pic:pic xmlns:pic="http://schemas.openxmlformats.org/drawingml/2006/picture">
+                  <pic:nvPicPr>
+                    <pic:cNvPr id="0" name="Picture 76"/>
+                    <pic:cNvPicPr>
+                      <a:picLocks noChangeAspect="1" noChangeArrowheads="1"/>
+                    </pic:cNvPicPr>
+                  </pic:nvPicPr>
+                  <pic:blipFill>
+                    <a:blip r:embed="rId30"/>
+                    <a:srcRect l="40891" t="22603" r="41800" b="62506"/>
+                    <a:stretch>
+                      <a:fillRect/>
+                    </a:stretch>
+                  </pic:blipFill>
+                  <pic:spPr bwMode="auto">
+                    <a:xfrm>
+                      <a:off x="0" y="0"/>
+                      <a:ext cx="2788219" cy="1279616"/>
+                    </a:xfrm>
+                    <a:prstGeom prst="rect">
+                      <a:avLst/>
+                    </a:prstGeom>
+                    <a:noFill/>
+                    <a:ln w="9525">
+                      <a:noFill/>
+                      <a:miter lim="800000"/>
+                      <a:headEnd/>
+                      <a:tailEnd/>
+                    </a:ln>
+                  </pic:spPr>
+                </pic:pic>
+              </a:graphicData>
+            </a:graphic>
+          </wp:inline>
+        </w:drawing>
+      </w:r>
+    </w:p>
+    <w:p>
+      <w:pPr>
+        <w:shd w:val="clear" w:color="auto" w:fill="FFFFFF"/>
+        <w:spacing w:before="215" w:after="215" w:line="240" w:lineRule="auto"/>
+        <w:outlineLvl w:val="1"/>
+        <w:rPr>
+          <w:rFonts w:ascii="Helvetica" w:eastAsia="Times New Roman" w:hAnsi="Helvetica" w:cs="Helvetica"/>
+          <w:color w:val="F5A829"/>
+          <w:sz w:val="32"/>
+          <w:szCs w:val="32"/>
+        </w:rPr>
+      </w:pPr>
+      <w:r>
+        <w:rPr>
+          <w:rFonts w:ascii="Helvetica" w:eastAsia="Times New Roman" w:hAnsi="Helvetica" w:cs="Helvetica"/>
+          <w:color w:val="F5A829"/>
+          <w:sz w:val="32"/>
+          <w:szCs w:val="32"/>
+        </w:rPr>
+        <w:t>Ejercicio #9: Traduciendo palabras</w:t>
+      </w:r>
+    </w:p>
+    <w:p>
+      <w:pPr>
+        <w:shd w:val="clear" w:color="auto" w:fill="FFFFFF"/>
+        <w:spacing w:after="107" w:line="240" w:lineRule="auto"/>
+        <w:rPr>
+          <w:rFonts w:ascii="Helvetica" w:eastAsia="Times New Roman" w:hAnsi="Helvetica" w:cs="Helvetica"/>
+          <w:color w:val="393D40"/>
+          <w:sz w:val="17"/>
+          <w:szCs w:val="17"/>
+        </w:rPr>
+      </w:pPr>
+      <w:r>
+        <w:rPr>
+          <w:rFonts w:ascii="Helvetica" w:eastAsia="Times New Roman" w:hAnsi="Helvetica" w:cs="Helvetica"/>
+          <w:color w:val="393D40"/>
+          <w:sz w:val="17"/>
+          <w:szCs w:val="17"/>
+        </w:rPr>
+        <w:t xml:space="preserve">Solicitar el ingreso </w:t>
+      </w:r>
+      <w:proofErr w:type="gramStart"/>
+      <w:r>
+        <w:rPr>
+          <w:rFonts w:ascii="Helvetica" w:eastAsia="Times New Roman" w:hAnsi="Helvetica" w:cs="Helvetica"/>
+          <w:color w:val="393D40"/>
+          <w:sz w:val="17"/>
+          <w:szCs w:val="17"/>
+        </w:rPr>
+        <w:t>alguna</w:t>
+      </w:r>
+      <w:proofErr w:type="gramEnd"/>
+      <w:r>
+        <w:rPr>
+          <w:rFonts w:ascii="Helvetica" w:eastAsia="Times New Roman" w:hAnsi="Helvetica" w:cs="Helvetica"/>
+          <w:color w:val="393D40"/>
+          <w:sz w:val="17"/>
+          <w:szCs w:val="17"/>
+        </w:rPr>
+        <w:t xml:space="preserve"> de estas palabras (casa, mesa, perro, gato) luego mostrar la palabra traducida en inglés. Es decir, si se ingresa 'casa' debemos mostrar el texto '</w:t>
+      </w:r>
+      <w:proofErr w:type="spellStart"/>
+      <w:r>
+        <w:rPr>
+          <w:rFonts w:ascii="Helvetica" w:eastAsia="Times New Roman" w:hAnsi="Helvetica" w:cs="Helvetica"/>
+          <w:color w:val="393D40"/>
+          <w:sz w:val="17"/>
+          <w:szCs w:val="17"/>
+        </w:rPr>
+        <w:t>house</w:t>
+      </w:r>
+      <w:proofErr w:type="spellEnd"/>
+      <w:r>
+        <w:rPr>
+          <w:rFonts w:ascii="Helvetica" w:eastAsia="Times New Roman" w:hAnsi="Helvetica" w:cs="Helvetica"/>
+          <w:color w:val="393D40"/>
+          <w:sz w:val="17"/>
+          <w:szCs w:val="17"/>
+        </w:rPr>
+        <w:t>' en la página.</w:t>
+      </w:r>
+    </w:p>
+    <w:p>
+      <w:pPr>
+        <w:shd w:val="clear" w:color="auto" w:fill="FFFFFF"/>
+        <w:spacing w:after="0" w:line="240" w:lineRule="auto"/>
+        <w:rPr>
+          <w:rFonts w:ascii="Helvetica" w:eastAsia="Times New Roman" w:hAnsi="Helvetica" w:cs="Helvetica"/>
+          <w:b/>
+          <w:bCs/>
+          <w:color w:val="393D40"/>
+          <w:sz w:val="17"/>
+        </w:rPr>
+      </w:pPr>
+      <w:r>
+        <w:rPr>
+          <w:rFonts w:ascii="Helvetica" w:eastAsia="Times New Roman" w:hAnsi="Helvetica" w:cs="Helvetica"/>
+          <w:color w:val="393D40"/>
+          <w:sz w:val="17"/>
+          <w:szCs w:val="17"/>
+        </w:rPr>
+        <w:t>Realizar este ejercicio con la estructura</w:t>
+      </w:r>
+      <w:r>
+        <w:rPr>
+          <w:rFonts w:ascii="Helvetica" w:eastAsia="Times New Roman" w:hAnsi="Helvetica" w:cs="Helvetica"/>
+          <w:color w:val="393D40"/>
+          <w:sz w:val="17"/>
+        </w:rPr>
+        <w:t> </w:t>
+      </w:r>
+      <w:proofErr w:type="spellStart"/>
+      <w:r>
+        <w:rPr>
+          <w:rFonts w:ascii="Helvetica" w:eastAsia="Times New Roman" w:hAnsi="Helvetica" w:cs="Helvetica"/>
+          <w:b/>
+          <w:bCs/>
+          <w:color w:val="393D40"/>
+          <w:sz w:val="17"/>
+        </w:rPr>
+        <w:t>switch</w:t>
+      </w:r>
+      <w:proofErr w:type="spellEnd"/>
+    </w:p>
+    <w:p>
+      <w:pPr>
+        <w:shd w:val="clear" w:color="auto" w:fill="FFFFFF"/>
+        <w:spacing w:after="0" w:line="240" w:lineRule="auto"/>
+        <w:rPr>
+          <w:rFonts w:ascii="Helvetica" w:eastAsia="Times New Roman" w:hAnsi="Helvetica" w:cs="Helvetica"/>
+          <w:color w:val="393D40"/>
+          <w:sz w:val="17"/>
+          <w:szCs w:val="17"/>
+        </w:rPr>
+      </w:pPr>
+      <w:r>
+        <w:rPr>
+          <w:rFonts w:ascii="Helvetica" w:eastAsia="Times New Roman" w:hAnsi="Helvetica" w:cs="Helvetica"/>
+          <w:noProof/>
+          <w:color w:val="393D40"/>
+          <w:sz w:val="17"/>
+          <w:szCs w:val="17"/>
+        </w:rPr>
+        <w:drawing>
+          <wp:inline distT="0" distB="0" distL="0" distR="0">
+            <wp:extent cx="3781056" cy="1583141"/>
+            <wp:effectExtent l="19050" t="0" r="0" b="0"/>
+            <wp:docPr id="85" name="Imagen 85"/>
+            <wp:cNvGraphicFramePr>
+              <a:graphicFrameLocks xmlns:a="http://schemas.openxmlformats.org/drawingml/2006/main" noChangeAspect="1"/>
+            </wp:cNvGraphicFramePr>
+            <a:graphic xmlns:a="http://schemas.openxmlformats.org/drawingml/2006/main">
+              <a:graphicData uri="http://schemas.openxmlformats.org/drawingml/2006/picture">
+                <pic:pic xmlns:pic="http://schemas.openxmlformats.org/drawingml/2006/picture">
+                  <pic:nvPicPr>
+                    <pic:cNvPr id="0" name="Picture 85"/>
+                    <pic:cNvPicPr>
+                      <a:picLocks noChangeAspect="1" noChangeArrowheads="1"/>
+                    </pic:cNvPicPr>
+                  </pic:nvPicPr>
+                  <pic:blipFill>
+                    <a:blip r:embed="rId31"/>
+                    <a:srcRect t="23289" r="32576" b="23741"/>
+                    <a:stretch>
+                      <a:fillRect/>
+                    </a:stretch>
+                  </pic:blipFill>
+                  <pic:spPr bwMode="auto">
+                    <a:xfrm>
+                      <a:off x="0" y="0"/>
+                      <a:ext cx="3781056" cy="1583141"/>
+                    </a:xfrm>
+                    <a:prstGeom prst="rect">
+                      <a:avLst/>
+                    </a:prstGeom>
+                    <a:noFill/>
+                    <a:ln w="9525">
+                      <a:noFill/>
+                      <a:miter lim="800000"/>
+                      <a:headEnd/>
+                      <a:tailEnd/>
+                    </a:ln>
+                  </pic:spPr>
+                </pic:pic>
+              </a:graphicData>
+            </a:graphic>
+          </wp:inline>
+        </w:drawing>
+      </w:r>
+      <w:r>
+        <w:rPr>
+          <w:rFonts w:ascii="Helvetica" w:eastAsia="Times New Roman" w:hAnsi="Helvetica" w:cs="Helvetica"/>
+          <w:noProof/>
+          <w:color w:val="393D40"/>
+          <w:sz w:val="17"/>
+          <w:szCs w:val="17"/>
+        </w:rPr>
+        <w:drawing>
+          <wp:inline distT="0" distB="0" distL="0" distR="0">
+            <wp:extent cx="1691031" cy="960681"/>
+            <wp:effectExtent l="19050" t="0" r="4419" b="0"/>
+            <wp:docPr id="82" name="Imagen 82"/>
+            <wp:cNvGraphicFramePr>
+              <a:graphicFrameLocks xmlns:a="http://schemas.openxmlformats.org/drawingml/2006/main" noChangeAspect="1"/>
+            </wp:cNvGraphicFramePr>
+            <a:graphic xmlns:a="http://schemas.openxmlformats.org/drawingml/2006/main">
+              <a:graphicData uri="http://schemas.openxmlformats.org/drawingml/2006/picture">
+                <pic:pic xmlns:pic="http://schemas.openxmlformats.org/drawingml/2006/picture">
+                  <pic:nvPicPr>
+                    <pic:cNvPr id="0" name="Picture 82"/>
+                    <pic:cNvPicPr>
+                      <a:picLocks noChangeAspect="1" noChangeArrowheads="1"/>
+                    </pic:cNvPicPr>
+                  </pic:nvPicPr>
+                  <pic:blipFill>
+                    <a:blip r:embed="rId32"/>
+                    <a:srcRect l="41018" t="17808" r="41686" b="63699"/>
+                    <a:stretch>
+                      <a:fillRect/>
+                    </a:stretch>
+                  </pic:blipFill>
+                  <pic:spPr bwMode="auto">
+                    <a:xfrm>
+                      <a:off x="0" y="0"/>
+                      <a:ext cx="1695537" cy="963241"/>
+                    </a:xfrm>
+                    <a:prstGeom prst="rect">
+                      <a:avLst/>
+                    </a:prstGeom>
+                    <a:noFill/>
+                    <a:ln w="9525">
+                      <a:noFill/>
+                      <a:miter lim="800000"/>
+                      <a:headEnd/>
+                      <a:tailEnd/>
+                    </a:ln>
+                  </pic:spPr>
+                </pic:pic>
+              </a:graphicData>
+            </a:graphic>
+          </wp:inline>
+        </w:drawing>
+      </w:r>
+      <w:r>
+        <w:rPr>
+          <w:rFonts w:ascii="Helvetica" w:eastAsia="Times New Roman" w:hAnsi="Helvetica" w:cs="Helvetica"/>
+          <w:color w:val="393D40"/>
+          <w:sz w:val="17"/>
+          <w:szCs w:val="17"/>
+        </w:rPr>
+        <w:t xml:space="preserve"> </w:t>
+      </w:r>
+      <w:r>
+        <w:rPr>
+          <w:rFonts w:ascii="Helvetica" w:eastAsia="Times New Roman" w:hAnsi="Helvetica" w:cs="Helvetica"/>
+          <w:noProof/>
+          <w:color w:val="393D40"/>
+          <w:sz w:val="17"/>
+          <w:szCs w:val="17"/>
+        </w:rPr>
+        <w:drawing>
+          <wp:inline distT="0" distB="0" distL="0" distR="0">
+            <wp:extent cx="2067636" cy="972418"/>
+            <wp:effectExtent l="19050" t="0" r="8814" b="0"/>
+            <wp:docPr id="88" name="Imagen 88"/>
+            <wp:cNvGraphicFramePr>
+              <a:graphicFrameLocks xmlns:a="http://schemas.openxmlformats.org/drawingml/2006/main" noChangeAspect="1"/>
+            </wp:cNvGraphicFramePr>
+            <a:graphic xmlns:a="http://schemas.openxmlformats.org/drawingml/2006/main">
+              <a:graphicData uri="http://schemas.openxmlformats.org/drawingml/2006/picture">
+                <pic:pic xmlns:pic="http://schemas.openxmlformats.org/drawingml/2006/picture">
+                  <pic:nvPicPr>
+                    <pic:cNvPr id="0" name="Picture 88"/>
+                    <pic:cNvPicPr>
+                      <a:picLocks noChangeAspect="1" noChangeArrowheads="1"/>
+                    </pic:cNvPicPr>
+                  </pic:nvPicPr>
+                  <pic:blipFill>
+                    <a:blip r:embed="rId33"/>
+                    <a:srcRect l="40891" t="21461" r="42307" b="63699"/>
+                    <a:stretch>
+                      <a:fillRect/>
+                    </a:stretch>
+                  </pic:blipFill>
+                  <pic:spPr bwMode="auto">
+                    <a:xfrm>
+                      <a:off x="0" y="0"/>
+                      <a:ext cx="2072177" cy="974553"/>
+                    </a:xfrm>
+                    <a:prstGeom prst="rect">
+                      <a:avLst/>
+                    </a:prstGeom>
+                    <a:noFill/>
+                    <a:ln w="9525">
+                      <a:noFill/>
+                      <a:miter lim="800000"/>
+                      <a:headEnd/>
+                      <a:tailEnd/>
+                    </a:ln>
+                  </pic:spPr>
+                </pic:pic>
+              </a:graphicData>
+            </a:graphic>
+          </wp:inline>
+        </w:drawing>
+      </w:r>
+      <w:r>
+        <w:rPr>
+          <w:rFonts w:ascii="Helvetica" w:eastAsia="Times New Roman" w:hAnsi="Helvetica" w:cs="Helvetica"/>
+          <w:color w:val="393D40"/>
+          <w:sz w:val="17"/>
+          <w:szCs w:val="17"/>
+        </w:rPr>
+        <w:t xml:space="preserve"> </w:t>
+      </w:r>
+      <w:r>
+        <w:rPr>
+          <w:rFonts w:ascii="Helvetica" w:eastAsia="Times New Roman" w:hAnsi="Helvetica" w:cs="Helvetica"/>
+          <w:noProof/>
+          <w:color w:val="393D40"/>
+          <w:sz w:val="17"/>
+          <w:szCs w:val="17"/>
+        </w:rPr>
+        <w:drawing>
+          <wp:inline distT="0" distB="0" distL="0" distR="0">
+            <wp:extent cx="2210823" cy="1023582"/>
+            <wp:effectExtent l="19050" t="0" r="0" b="0"/>
+            <wp:docPr id="91" name="Imagen 91"/>
+            <wp:cNvGraphicFramePr>
+              <a:graphicFrameLocks xmlns:a="http://schemas.openxmlformats.org/drawingml/2006/main" noChangeAspect="1"/>
+            </wp:cNvGraphicFramePr>
+            <a:graphic xmlns:a="http://schemas.openxmlformats.org/drawingml/2006/main">
+              <a:graphicData uri="http://schemas.openxmlformats.org/drawingml/2006/picture">
+                <pic:pic xmlns:pic="http://schemas.openxmlformats.org/drawingml/2006/picture">
+                  <pic:nvPicPr>
+                    <pic:cNvPr id="0" name="Picture 91"/>
+                    <pic:cNvPicPr>
+                      <a:picLocks noChangeAspect="1" noChangeArrowheads="1"/>
+                    </pic:cNvPicPr>
+                  </pic:nvPicPr>
+                  <pic:blipFill>
+                    <a:blip r:embed="rId34"/>
+                    <a:srcRect l="40769" t="21005" r="40715" b="62938"/>
+                    <a:stretch>
+                      <a:fillRect/>
+                    </a:stretch>
+                  </pic:blipFill>
+                  <pic:spPr bwMode="auto">
+                    <a:xfrm>
+                      <a:off x="0" y="0"/>
+                      <a:ext cx="2210823" cy="1023582"/>
+                    </a:xfrm>
+                    <a:prstGeom prst="rect">
+                      <a:avLst/>
+                    </a:prstGeom>
+                    <a:noFill/>
+                    <a:ln w="9525">
+                      <a:noFill/>
+                      <a:miter lim="800000"/>
+                      <a:headEnd/>
+                      <a:tailEnd/>
+                    </a:ln>
+                  </pic:spPr>
+                </pic:pic>
+              </a:graphicData>
+            </a:graphic>
+          </wp:inline>
+        </w:drawing>
+      </w:r>
+      <w:r>
+        <w:rPr>
+          <w:rFonts w:ascii="Helvetica" w:eastAsia="Times New Roman" w:hAnsi="Helvetica" w:cs="Helvetica"/>
+          <w:color w:val="393D40"/>
+          <w:sz w:val="17"/>
+          <w:szCs w:val="17"/>
+        </w:rPr>
+        <w:t xml:space="preserve"> </w:t>
+      </w:r>
+      <w:r>
+        <w:rPr>
+          <w:rFonts w:ascii="Helvetica" w:eastAsia="Times New Roman" w:hAnsi="Helvetica" w:cs="Helvetica"/>
+          <w:noProof/>
+          <w:color w:val="393D40"/>
+          <w:sz w:val="17"/>
+          <w:szCs w:val="17"/>
+        </w:rPr>
+        <w:drawing>
+          <wp:inline distT="0" distB="0" distL="0" distR="0">
+            <wp:extent cx="1980347" cy="886213"/>
+            <wp:effectExtent l="19050" t="0" r="853" b="0"/>
+            <wp:docPr id="94" name="Imagen 94"/>
+            <wp:cNvGraphicFramePr>
+              <a:graphicFrameLocks xmlns:a="http://schemas.openxmlformats.org/drawingml/2006/main" noChangeAspect="1"/>
+            </wp:cNvGraphicFramePr>
+            <a:graphic xmlns:a="http://schemas.openxmlformats.org/drawingml/2006/main">
+              <a:graphicData uri="http://schemas.openxmlformats.org/drawingml/2006/picture">
+                <pic:pic xmlns:pic="http://schemas.openxmlformats.org/drawingml/2006/picture">
+                  <pic:nvPicPr>
+                    <pic:cNvPr id="0" name="Picture 94"/>
+                    <pic:cNvPicPr>
+                      <a:picLocks noChangeAspect="1" noChangeArrowheads="1"/>
+                    </pic:cNvPicPr>
+                  </pic:nvPicPr>
+                  <pic:blipFill>
+                    <a:blip r:embed="rId35"/>
+                    <a:srcRect l="40906" t="20548" r="40897" b="64155"/>
+                    <a:stretch>
+                      <a:fillRect/>
+                    </a:stretch>
+                  </pic:blipFill>
+                  <pic:spPr bwMode="auto">
+                    <a:xfrm>
+                      <a:off x="0" y="0"/>
+                      <a:ext cx="1980344" cy="886212"/>
+                    </a:xfrm>
+                    <a:prstGeom prst="rect">
+                      <a:avLst/>
+                    </a:prstGeom>
+                    <a:noFill/>
+                    <a:ln w="9525">
+                      <a:noFill/>
+                      <a:miter lim="800000"/>
+                      <a:headEnd/>
+                      <a:tailEnd/>
+                    </a:ln>
+                  </pic:spPr>
+                </pic:pic>
+              </a:graphicData>
+            </a:graphic>
+          </wp:inline>
+        </w:drawing>
+      </w:r>
+    </w:p>
+    <w:p>
+      <w:pPr>
+        <w:shd w:val="clear" w:color="auto" w:fill="FFFFFF"/>
+        <w:spacing w:before="215" w:after="215" w:line="240" w:lineRule="auto"/>
+        <w:outlineLvl w:val="1"/>
+        <w:rPr>
+          <w:rFonts w:ascii="Helvetica" w:eastAsia="Times New Roman" w:hAnsi="Helvetica" w:cs="Helvetica"/>
+          <w:color w:val="F5A829"/>
+          <w:sz w:val="32"/>
+          <w:szCs w:val="32"/>
+        </w:rPr>
+      </w:pPr>
+      <w:r>
+        <w:rPr>
+          <w:rFonts w:ascii="Helvetica" w:eastAsia="Times New Roman" w:hAnsi="Helvetica" w:cs="Helvetica"/>
+          <w:color w:val="F5A829"/>
+          <w:sz w:val="32"/>
+          <w:szCs w:val="32"/>
+        </w:rPr>
+        <w:lastRenderedPageBreak/>
+        <w:t>Ejercicio #10: Censo provincial</w:t>
+      </w:r>
+    </w:p>
+    <w:p>
+      <w:pPr>
+        <w:shd w:val="clear" w:color="auto" w:fill="FFFFFF"/>
+        <w:spacing w:after="107" w:line="240" w:lineRule="auto"/>
+        <w:rPr>
+          <w:rFonts w:ascii="Helvetica" w:eastAsia="Times New Roman" w:hAnsi="Helvetica" w:cs="Helvetica"/>
+          <w:color w:val="393D40"/>
+          <w:sz w:val="17"/>
+          <w:szCs w:val="17"/>
+        </w:rPr>
+      </w:pPr>
+      <w:r>
+        <w:rPr>
+          <w:rFonts w:ascii="Helvetica" w:eastAsia="Times New Roman" w:hAnsi="Helvetica" w:cs="Helvetica"/>
+          <w:color w:val="393D40"/>
+          <w:sz w:val="17"/>
+          <w:szCs w:val="17"/>
+        </w:rPr>
+        <w:t>Se realizó un censo provincial y se desea procesar la información obtenida en dicho censo. De cada una de las personas censadas se tiene la siguiente información: número de documento, edad y sexo ('femenino' o 'masculino') Se pide confeccionar un programa que lea los datos de cada persona censada (para finalizar ingresar el valor cero en el número de documento) e informar:</w:t>
+      </w:r>
+    </w:p>
+    <w:p>
+      <w:pPr>
+        <w:shd w:val="clear" w:color="auto" w:fill="FFFFFF"/>
+        <w:spacing w:after="107" w:line="240" w:lineRule="auto"/>
+        <w:rPr>
+          <w:rFonts w:ascii="Helvetica" w:eastAsia="Times New Roman" w:hAnsi="Helvetica" w:cs="Helvetica"/>
+          <w:color w:val="393D40"/>
+          <w:sz w:val="17"/>
+          <w:szCs w:val="17"/>
+        </w:rPr>
+      </w:pPr>
+      <w:r>
+        <w:rPr>
+          <w:rFonts w:ascii="Helvetica" w:eastAsia="Times New Roman" w:hAnsi="Helvetica" w:cs="Helvetica"/>
+          <w:color w:val="393D40"/>
+          <w:sz w:val="17"/>
+          <w:szCs w:val="17"/>
+        </w:rPr>
+        <w:t>a) Cantidad total de personas censadas. b) Cantidad de varones. c) Cantidad de mujeres. d) Cantidad de varones cuya edad varía entre 16 y 65 años.</w:t>
+      </w:r>
+    </w:p>
+    <w:p>
+      <w:pPr>
+        <w:shd w:val="clear" w:color="auto" w:fill="FFFFFF"/>
+        <w:spacing w:after="107" w:line="240" w:lineRule="auto"/>
+        <w:rPr>
+          <w:rFonts w:ascii="Helvetica" w:eastAsia="Times New Roman" w:hAnsi="Helvetica" w:cs="Helvetica"/>
+          <w:color w:val="393D40"/>
+          <w:sz w:val="17"/>
+          <w:szCs w:val="17"/>
+        </w:rPr>
+      </w:pPr>
+      <w:r>
+        <w:rPr>
+          <w:rFonts w:ascii="Helvetica" w:eastAsia="Times New Roman" w:hAnsi="Helvetica" w:cs="Helvetica"/>
+          <w:noProof/>
+          <w:color w:val="393D40"/>
+          <w:sz w:val="17"/>
+          <w:szCs w:val="17"/>
+        </w:rPr>
+        <w:drawing>
+          <wp:inline distT="0" distB="0" distL="0" distR="0">
+            <wp:extent cx="5540566" cy="3029803"/>
+            <wp:effectExtent l="19050" t="0" r="2984" b="0"/>
+            <wp:docPr id="106" name="Imagen 106"/>
+            <wp:cNvGraphicFramePr>
+              <a:graphicFrameLocks xmlns:a="http://schemas.openxmlformats.org/drawingml/2006/main" noChangeAspect="1"/>
+            </wp:cNvGraphicFramePr>
+            <a:graphic xmlns:a="http://schemas.openxmlformats.org/drawingml/2006/main">
+              <a:graphicData uri="http://schemas.openxmlformats.org/drawingml/2006/picture">
+                <pic:pic xmlns:pic="http://schemas.openxmlformats.org/drawingml/2006/picture">
+                  <pic:nvPicPr>
+                    <pic:cNvPr id="0" name="Picture 106"/>
+                    <pic:cNvPicPr>
+                      <a:picLocks noChangeAspect="1" noChangeArrowheads="1"/>
+                    </pic:cNvPicPr>
+                  </pic:nvPicPr>
+                  <pic:blipFill>
+                    <a:blip r:embed="rId36"/>
+                    <a:srcRect t="21233" r="30137" b="7078"/>
+                    <a:stretch>
+                      <a:fillRect/>
+                    </a:stretch>
+                  </pic:blipFill>
+                  <pic:spPr bwMode="auto">
+                    <a:xfrm>
+                      <a:off x="0" y="0"/>
+                      <a:ext cx="5540566" cy="3029803"/>
+                    </a:xfrm>
+                    <a:prstGeom prst="rect">
+                      <a:avLst/>
+                    </a:prstGeom>
+                    <a:noFill/>
+                    <a:ln w="9525">
+                      <a:noFill/>
+                      <a:miter lim="800000"/>
+                      <a:headEnd/>
+                      <a:tailEnd/>
+                    </a:ln>
+                  </pic:spPr>
+                </pic:pic>
+              </a:graphicData>
+            </a:graphic>
+          </wp:inline>
+        </w:drawing>
+      </w:r>
+    </w:p>
+    <w:p/>
     <w:sectPr>
       <w:pgSz w:w="12240" w:h="15840"/>
       <w:pgMar w:top="1417" w:right="1701" w:bottom="1417" w:left="1701" w:header="708" w:footer="708" w:gutter="0"/>
@@ -476,6 +3365,7 @@
   <w:style w:type="paragraph" w:default="1" w:styleId="Normal">
     <w:name w:val="Normal"/>
     <w:qFormat/>
+    <w:rsid w:val="00387DD7"/>
   </w:style>
   <w:style w:type="paragraph" w:styleId="Ttulo2">
     <w:name w:val="heading 2"/>
@@ -643,6 +3533,17 @@
       <w:i/>
       <w:iCs/>
     </w:rPr>
+  </w:style>
+  <w:style w:type="paragraph" w:styleId="Prrafodelista">
+    <w:name w:val="List Paragraph"/>
+    <w:basedOn w:val="Normal"/>
+    <w:uiPriority w:val="34"/>
+    <w:qFormat/>
+    <w:rsid w:val="000A380B"/>
+    <w:pPr>
+      <w:ind w:left="720"/>
+      <w:contextualSpacing/>
+    </w:pPr>
   </w:style>
 </w:styles>
 </file>

</xml_diff>